<commit_message>
started work on week 3 lab sheet
</commit_message>
<xml_diff>
--- a/LabSheets/Week_02.docx
+++ b/LabSheets/Week_02.docx
@@ -2,7 +2,7 @@
 <file path=word/document.xml><?xml version="1.0" encoding="utf-8"?>
 <w:document xmlns:w="http://schemas.openxmlformats.org/wordprocessingml/2006/main" xmlns:m="http://schemas.openxmlformats.org/officeDocument/2006/math" xmlns:r="http://schemas.openxmlformats.org/officeDocument/2006/relationships" xmlns:o="urn:schemas-microsoft-com:office:office" xmlns:v="urn:schemas-microsoft-com:vml" xmlns:w10="urn:schemas-microsoft-com:office:word" xmlns:a="http://schemas.openxmlformats.org/drawingml/2006/main" xmlns:pic="http://schemas.openxmlformats.org/drawingml/2006/picture" xmlns:wp="http://schemas.openxmlformats.org/drawingml/2006/wordprocessingDrawing">
   <w:body>
-    <w:bookmarkStart w:id="week-1---conditional-statements-flow-control-and-functions" w:name="week-1---conditional-statements-flow-control-and-functions"/>
+    <w:bookmarkStart w:id="21" w:name="week-1---conditional-statements-flow-control-and-functions"/>
     <w:p>
       <w:pPr>
         <w:pStyle w:val="Heading1"/>
@@ -11,7 +11,7 @@
         <w:t xml:space="preserve">Week 1 - Conditional Statements, flow control and functions</w:t>
       </w:r>
     </w:p>
-    <w:bookmarkEnd w:id="week-1---conditional-statements-flow-control-and-functions"/>
+    <w:bookmarkEnd w:id="21"/>
     <w:p>
       <w:r>
         <w:t xml:space="preserve">This lab sheet will serve as a basic introduction to programming. After this session you will know the basic python syntax to carry out the following:</w:t>
@@ -72,7 +72,7 @@
         <w:t xml:space="preserve">Write clear and consistent code.</w:t>
       </w:r>
     </w:p>
-    <w:bookmarkStart w:id="programming-in-python" w:name="programming-in-python"/>
+    <w:bookmarkStart w:id="22" w:name="programming-in-python"/>
     <w:p>
       <w:pPr>
         <w:pStyle w:val="Heading2"/>
@@ -81,7 +81,7 @@
         <w:t xml:space="preserve">Programming in Python</w:t>
       </w:r>
     </w:p>
-    <w:bookmarkEnd w:id="programming-in-python"/>
+    <w:bookmarkEnd w:id="22"/>
     <w:p>
       <w:r>
         <w:t xml:space="preserve">Python is a programming language. There are various other programming languages:</w:t>
@@ -316,13 +316,13 @@
               <a:graphicData uri="http://schemas.openxmlformats.org/drawingml/2006/picture">
                 <pic:pic>
                   <pic:nvPicPr>
-                    <pic:cNvPr descr="./screenshots/W02-S01.png" id="0" name="Picture"/>
+                    <pic:cNvPr descr="./Screenshots/W02-S01.png" id="0" name="Picture"/>
                     <pic:cNvPicPr>
                       <a:picLocks noChangeArrowheads="1" noChangeAspect="1"/>
                     </pic:cNvPicPr>
                   </pic:nvPicPr>
                   <pic:blipFill>
-                    <a:blip r:embed="image1"/>
+                    <a:blip r:embed="rId23"/>
                     <a:stretch>
                       <a:fillRect/>
                     </a:stretch>
@@ -365,7 +365,7 @@
           <w:ilvl w:val="0"/>
         </w:numPr>
       </w:pPr>
-      <w:hyperlink r:id="link0">
+      <w:hyperlink r:id="rId24">
         <w:r>
           <w:rPr>
             <w:rStyle w:val="Hyperlink"/>
@@ -420,13 +420,13 @@
               <a:graphicData uri="http://schemas.openxmlformats.org/drawingml/2006/picture">
                 <pic:pic>
                   <pic:nvPicPr>
-                    <pic:cNvPr descr="./screenshots/W02-S02.png" id="0" name="Picture"/>
+                    <pic:cNvPr descr="./Screenshots/W02-S02.png" id="0" name="Picture"/>
                     <pic:cNvPicPr>
                       <a:picLocks noChangeArrowheads="1" noChangeAspect="1"/>
                     </pic:cNvPicPr>
                   </pic:nvPicPr>
                   <pic:blipFill>
-                    <a:blip r:embed="image2"/>
+                    <a:blip r:embed="rId25"/>
                     <a:stretch>
                       <a:fillRect/>
                     </a:stretch>
@@ -485,7 +485,7 @@
         <w:t xml:space="preserve">).</w:t>
       </w:r>
     </w:p>
-    <w:bookmarkStart w:id="basic-variables" w:name="basic-variables"/>
+    <w:bookmarkStart w:id="26" w:name="basic-variables"/>
     <w:p>
       <w:pPr>
         <w:pStyle w:val="Heading2"/>
@@ -494,7 +494,7 @@
         <w:t xml:space="preserve">Basic variables</w:t>
       </w:r>
     </w:p>
-    <w:bookmarkEnd w:id="basic-variables"/>
+    <w:bookmarkEnd w:id="26"/>
     <w:p>
       <w:r>
         <w:t xml:space="preserve">A value is one of the basic building blocks used by a program. Values may be of various types.</w:t>
@@ -546,49 +546,63 @@
         </w:rPr>
         <w:t xml:space="preserve">num1 = 23</w:t>
       </w:r>
-      <w:br/>
+      <w:r>
+        <w:cr/>
+      </w:r>
       <w:r>
         <w:rPr>
           <w:rStyle w:val="VerbatimChar"/>
         </w:rPr>
         <w:t xml:space="preserve">print type(num1)</w:t>
       </w:r>
-      <w:br/>
+      <w:r>
+        <w:cr/>
+      </w:r>
       <w:r>
         <w:rPr>
           <w:rStyle w:val="VerbatimChar"/>
         </w:rPr>
         <w:t xml:space="preserve"/>
       </w:r>
-      <w:br/>
+      <w:r>
+        <w:cr/>
+      </w:r>
       <w:r>
         <w:rPr>
           <w:rStyle w:val="VerbatimChar"/>
         </w:rPr>
         <w:t xml:space="preserve">num2 = 23.5</w:t>
       </w:r>
-      <w:br/>
+      <w:r>
+        <w:cr/>
+      </w:r>
       <w:r>
         <w:rPr>
           <w:rStyle w:val="VerbatimChar"/>
         </w:rPr>
         <w:t xml:space="preserve">print type(num2)</w:t>
       </w:r>
-      <w:br/>
+      <w:r>
+        <w:cr/>
+      </w:r>
       <w:r>
         <w:rPr>
           <w:rStyle w:val="VerbatimChar"/>
         </w:rPr>
         <w:t xml:space="preserve"/>
       </w:r>
-      <w:br/>
+      <w:r>
+        <w:cr/>
+      </w:r>
       <w:r>
         <w:rPr>
           <w:rStyle w:val="VerbatimChar"/>
         </w:rPr>
         <w:t xml:space="preserve">str1 = "Hello world!"</w:t>
       </w:r>
-      <w:br/>
+      <w:r>
+        <w:cr/>
+      </w:r>
       <w:r>
         <w:rPr>
           <w:rStyle w:val="VerbatimChar"/>
@@ -603,7 +617,7 @@
           <w:ilvl w:val="0"/>
         </w:numPr>
       </w:pPr>
-      <w:hyperlink r:id="link1">
+      <w:hyperlink r:id="rId27">
         <w:r>
           <w:rPr>
             <w:rStyle w:val="Hyperlink"/>
@@ -637,14 +651,18 @@
         </w:rPr>
         <w:t xml:space="preserve">num = 2</w:t>
       </w:r>
-      <w:br/>
+      <w:r>
+        <w:cr/>
+      </w:r>
       <w:r>
         <w:rPr>
           <w:rStyle w:val="VerbatimChar"/>
         </w:rPr>
         <w:t xml:space="preserve">num = num +3</w:t>
       </w:r>
-      <w:br/>
+      <w:r>
+        <w:cr/>
+      </w:r>
       <w:r>
         <w:rPr>
           <w:rStyle w:val="VerbatimChar"/>
@@ -677,14 +695,18 @@
         </w:rPr>
         <w:t xml:space="preserve">num = 2</w:t>
       </w:r>
-      <w:br/>
+      <w:r>
+        <w:cr/>
+      </w:r>
       <w:r>
         <w:rPr>
           <w:rStyle w:val="VerbatimChar"/>
         </w:rPr>
         <w:t xml:space="preserve">num += 3</w:t>
       </w:r>
-      <w:br/>
+      <w:r>
+        <w:cr/>
+      </w:r>
       <w:r>
         <w:rPr>
           <w:rStyle w:val="VerbatimChar"/>
@@ -808,7 +830,7 @@
           <w:ilvl w:val="0"/>
         </w:numPr>
       </w:pPr>
-      <w:hyperlink r:id="link2">
+      <w:hyperlink r:id="rId28">
         <w:r>
           <w:rPr>
             <w:rStyle w:val="Hyperlink"/>
@@ -820,7 +842,7 @@
     <w:p>
       <w:pPr>
         <w:numPr>
-          <w:numId w:val="7"/>
+          <w:numId w:val="6"/>
           <w:ilvl w:val="0"/>
         </w:numPr>
       </w:pPr>
@@ -916,7 +938,7 @@
           <w:ilvl w:val="0"/>
         </w:numPr>
       </w:pPr>
-      <w:hyperlink r:id="link3">
+      <w:hyperlink r:id="rId29">
         <w:r>
           <w:rPr>
             <w:rStyle w:val="Hyperlink"/>
@@ -928,7 +950,7 @@
     <w:p>
       <w:pPr>
         <w:numPr>
-          <w:numId w:val="7"/>
+          <w:numId w:val="6"/>
           <w:ilvl w:val="0"/>
         </w:numPr>
       </w:pPr>
@@ -956,49 +978,63 @@
         </w:rPr>
         <w:t xml:space="preserve">str1 = "This is a string that I will learn to manipulate"</w:t>
       </w:r>
-      <w:br/>
+      <w:r>
+        <w:cr/>
+      </w:r>
       <w:r>
         <w:rPr>
           <w:rStyle w:val="VerbatimChar"/>
         </w:rPr>
         <w:t xml:space="preserve">str2 = ", string manipulation is very useful."</w:t>
       </w:r>
-      <w:br/>
+      <w:r>
+        <w:cr/>
+      </w:r>
       <w:r>
         <w:rPr>
           <w:rStyle w:val="VerbatimChar"/>
         </w:rPr>
         <w:t xml:space="preserve">string = str1 + str2</w:t>
       </w:r>
-      <w:br/>
+      <w:r>
+        <w:cr/>
+      </w:r>
       <w:r>
         <w:rPr>
           <w:rStyle w:val="VerbatimChar"/>
         </w:rPr>
         <w:t xml:space="preserve">print string</w:t>
       </w:r>
-      <w:br/>
+      <w:r>
+        <w:cr/>
+      </w:r>
       <w:r>
         <w:rPr>
           <w:rStyle w:val="VerbatimChar"/>
         </w:rPr>
         <w:t xml:space="preserve">print len(string)</w:t>
       </w:r>
-      <w:br/>
+      <w:r>
+        <w:cr/>
+      </w:r>
       <w:r>
         <w:rPr>
           <w:rStyle w:val="VerbatimChar"/>
         </w:rPr>
         <w:t xml:space="preserve">print string[0]</w:t>
       </w:r>
-      <w:br/>
+      <w:r>
+        <w:cr/>
+      </w:r>
       <w:r>
         <w:rPr>
           <w:rStyle w:val="VerbatimChar"/>
         </w:rPr>
         <w:t xml:space="preserve">print string[-1]</w:t>
       </w:r>
-      <w:br/>
+      <w:r>
+        <w:cr/>
+      </w:r>
       <w:r>
         <w:rPr>
           <w:rStyle w:val="VerbatimChar"/>
@@ -1031,14 +1067,18 @@
         </w:rPr>
         <w:t xml:space="preserve">index = str1.index("string")</w:t>
       </w:r>
-      <w:br/>
+      <w:r>
+        <w:cr/>
+      </w:r>
       <w:r>
         <w:rPr>
           <w:rStyle w:val="VerbatimChar"/>
         </w:rPr>
         <w:t xml:space="preserve">print index</w:t>
       </w:r>
-      <w:br/>
+      <w:r>
+        <w:cr/>
+      </w:r>
       <w:r>
         <w:rPr>
           <w:rStyle w:val="VerbatimChar"/>
@@ -1064,7 +1104,7 @@
           <w:ilvl w:val="0"/>
         </w:numPr>
       </w:pPr>
-      <w:hyperlink r:id="link4">
+      <w:hyperlink r:id="rId30">
         <w:r>
           <w:rPr>
             <w:rStyle w:val="Hyperlink"/>
@@ -1076,7 +1116,7 @@
     <w:p>
       <w:pPr>
         <w:numPr>
-          <w:numId w:val="7"/>
+          <w:numId w:val="6"/>
           <w:ilvl w:val="0"/>
         </w:numPr>
       </w:pPr>
@@ -1098,42 +1138,54 @@
         </w:rPr>
         <w:t xml:space="preserve">f = 10.2</w:t>
       </w:r>
-      <w:br/>
+      <w:r>
+        <w:cr/>
+      </w:r>
       <w:r>
         <w:rPr>
           <w:rStyle w:val="VerbatimChar"/>
         </w:rPr>
         <w:t xml:space="preserve">print int(f)</w:t>
       </w:r>
-      <w:br/>
+      <w:r>
+        <w:cr/>
+      </w:r>
       <w:r>
         <w:rPr>
           <w:rStyle w:val="VerbatimChar"/>
         </w:rPr>
         <w:t xml:space="preserve">print float(int(f))</w:t>
       </w:r>
-      <w:br/>
+      <w:r>
+        <w:cr/>
+      </w:r>
       <w:r>
         <w:rPr>
           <w:rStyle w:val="VerbatimChar"/>
         </w:rPr>
         <w:t xml:space="preserve"/>
       </w:r>
-      <w:br/>
+      <w:r>
+        <w:cr/>
+      </w:r>
       <w:r>
         <w:rPr>
           <w:rStyle w:val="VerbatimChar"/>
         </w:rPr>
         <w:t xml:space="preserve">s = str(f)</w:t>
       </w:r>
-      <w:br/>
+      <w:r>
+        <w:cr/>
+      </w:r>
       <w:r>
         <w:rPr>
           <w:rStyle w:val="VerbatimChar"/>
         </w:rPr>
         <w:t xml:space="preserve">print s</w:t>
       </w:r>
-      <w:br/>
+      <w:r>
+        <w:cr/>
+      </w:r>
       <w:r>
         <w:rPr>
           <w:rStyle w:val="VerbatimChar"/>
@@ -1166,21 +1218,27 @@
         </w:rPr>
         <w:t xml:space="preserve">numberofcats = 2</w:t>
       </w:r>
-      <w:br/>
+      <w:r>
+        <w:cr/>
+      </w:r>
       <w:r>
         <w:rPr>
           <w:rStyle w:val="VerbatimChar"/>
         </w:rPr>
         <w:t xml:space="preserve">name = "Vince"</w:t>
       </w:r>
-      <w:br/>
+      <w:r>
+        <w:cr/>
+      </w:r>
       <w:r>
         <w:rPr>
           <w:rStyle w:val="VerbatimChar"/>
         </w:rPr>
         <w:t xml:space="preserve">height = 1.7</w:t>
       </w:r>
-      <w:br/>
+      <w:r>
+        <w:cr/>
+      </w:r>
       <w:r>
         <w:rPr>
           <w:rStyle w:val="VerbatimChar"/>
@@ -1377,7 +1435,7 @@
           <w:ilvl w:val="0"/>
         </w:numPr>
       </w:pPr>
-      <w:hyperlink r:id="link5">
+      <w:hyperlink r:id="rId31">
         <w:r>
           <w:rPr>
             <w:rStyle w:val="Hyperlink"/>
@@ -1386,7 +1444,7 @@
         </w:r>
       </w:hyperlink>
     </w:p>
-    <w:bookmarkStart w:id="if-statements" w:name="if-statements"/>
+    <w:bookmarkStart w:id="32" w:name="if-statements"/>
     <w:p>
       <w:pPr>
         <w:pStyle w:val="Heading2"/>
@@ -1395,7 +1453,7 @@
         <w:t xml:space="preserve">If statements</w:t>
       </w:r>
     </w:p>
-    <w:bookmarkEnd w:id="if-statements"/>
+    <w:bookmarkEnd w:id="32"/>
     <w:p>
       <w:pPr>
         <w:numPr>
@@ -1451,14 +1509,18 @@
         </w:rPr>
         <w:t xml:space="preserve">boolean = True</w:t>
       </w:r>
-      <w:br/>
+      <w:r>
+        <w:cr/>
+      </w:r>
       <w:r>
         <w:rPr>
           <w:rStyle w:val="VerbatimChar"/>
         </w:rPr>
         <w:t xml:space="preserve">if boolean:</w:t>
       </w:r>
-      <w:br/>
+      <w:r>
+        <w:cr/>
+      </w:r>
       <w:r>
         <w:rPr>
           <w:rStyle w:val="VerbatimChar"/>
@@ -1700,35 +1762,45 @@
         </w:rPr>
         <w:t xml:space="preserve">num = 11</w:t>
       </w:r>
-      <w:br/>
+      <w:r>
+        <w:cr/>
+      </w:r>
       <w:r>
         <w:rPr>
           <w:rStyle w:val="VerbatimChar"/>
         </w:rPr>
         <w:t xml:space="preserve">print num % 2 == 0</w:t>
       </w:r>
-      <w:br/>
+      <w:r>
+        <w:cr/>
+      </w:r>
       <w:r>
         <w:rPr>
           <w:rStyle w:val="VerbatimChar"/>
         </w:rPr>
         <w:t xml:space="preserve">if num % 2 == 0:</w:t>
       </w:r>
-      <w:br/>
+      <w:r>
+        <w:cr/>
+      </w:r>
       <w:r>
         <w:rPr>
           <w:rStyle w:val="VerbatimChar"/>
         </w:rPr>
         <w:t xml:space="preserve">    print "num is an even number"</w:t>
       </w:r>
-      <w:br/>
+      <w:r>
+        <w:cr/>
+      </w:r>
       <w:r>
         <w:rPr>
           <w:rStyle w:val="VerbatimChar"/>
         </w:rPr>
         <w:t xml:space="preserve">else:</w:t>
       </w:r>
-      <w:br/>
+      <w:r>
+        <w:cr/>
+      </w:r>
       <w:r>
         <w:rPr>
           <w:rStyle w:val="VerbatimChar"/>
@@ -1769,7 +1841,7 @@
           <w:ilvl w:val="0"/>
         </w:numPr>
       </w:pPr>
-      <w:hyperlink r:id="link6">
+      <w:hyperlink r:id="rId33">
         <w:r>
           <w:rPr>
             <w:rStyle w:val="Hyperlink"/>
@@ -1820,7 +1892,7 @@
     <w:p>
       <w:pPr>
         <w:numPr>
-          <w:numId w:val="10"/>
+          <w:numId w:val="9"/>
           <w:ilvl w:val="0"/>
         </w:numPr>
       </w:pPr>
@@ -1856,7 +1928,7 @@
           <w:ilvl w:val="0"/>
         </w:numPr>
       </w:pPr>
-      <w:hyperlink r:id="link7">
+      <w:hyperlink r:id="rId34">
         <w:r>
           <w:rPr>
             <w:rStyle w:val="Hyperlink"/>
@@ -1865,7 +1937,7 @@
         </w:r>
       </w:hyperlink>
     </w:p>
-    <w:bookmarkStart w:id="loops" w:name="loops"/>
+    <w:bookmarkStart w:id="35" w:name="loops"/>
     <w:p>
       <w:pPr>
         <w:pStyle w:val="Heading2"/>
@@ -1874,7 +1946,7 @@
         <w:t xml:space="preserve">Loops</w:t>
       </w:r>
     </w:p>
-    <w:bookmarkEnd w:id="loops"/>
+    <w:bookmarkEnd w:id="35"/>
     <w:p>
       <w:r>
         <w:t xml:space="preserve">An important type of programming instruction allows us to make a program repeat certain things. These are also referred to as loops. There are two basic types of loops "count controlled loops" and "event controlled loops".</w:t>
@@ -2040,7 +2112,9 @@
         </w:rPr>
         <w:t xml:space="preserve">for i in range(10):</w:t>
       </w:r>
-      <w:br/>
+      <w:r>
+        <w:cr/>
+      </w:r>
       <w:r>
         <w:rPr>
           <w:rStyle w:val="VerbatimChar"/>
@@ -2094,13 +2168,13 @@
               <a:graphicData uri="http://schemas.openxmlformats.org/drawingml/2006/picture">
                 <pic:pic>
                   <pic:nvPicPr>
-                    <pic:cNvPr descr="./images/W02-img01.png" id="0" name="Picture"/>
+                    <pic:cNvPr descr="./Images/W02-img01.png" id="0" name="Picture"/>
                     <pic:cNvPicPr>
                       <a:picLocks noChangeArrowheads="1" noChangeAspect="1"/>
                     </pic:cNvPicPr>
                   </pic:nvPicPr>
                   <pic:blipFill>
-                    <a:blip r:embed="image3"/>
+                    <a:blip r:embed="rId36"/>
                     <a:stretch>
                       <a:fillRect/>
                     </a:stretch>
@@ -2161,7 +2235,9 @@
         </w:rPr>
         <w:t xml:space="preserve">for e in ["dog", "cat", 3, "I love mathematics"]:</w:t>
       </w:r>
-      <w:br/>
+      <w:r>
+        <w:cr/>
+      </w:r>
       <w:r>
         <w:rPr>
           <w:rStyle w:val="VerbatimChar"/>
@@ -2194,21 +2270,27 @@
         </w:rPr>
         <w:t xml:space="preserve">s = 0</w:t>
       </w:r>
-      <w:br/>
+      <w:r>
+        <w:cr/>
+      </w:r>
       <w:r>
         <w:rPr>
           <w:rStyle w:val="VerbatimChar"/>
         </w:rPr>
         <w:t xml:space="preserve">for i in range(1001):</w:t>
       </w:r>
-      <w:br/>
+      <w:r>
+        <w:cr/>
+      </w:r>
       <w:r>
         <w:rPr>
           <w:rStyle w:val="VerbatimChar"/>
         </w:rPr>
         <w:t xml:space="preserve">    s += i</w:t>
       </w:r>
-      <w:br/>
+      <w:r>
+        <w:cr/>
+      </w:r>
       <w:r>
         <w:rPr>
           <w:rStyle w:val="VerbatimChar"/>
@@ -2223,7 +2305,7 @@
           <w:ilvl w:val="0"/>
         </w:numPr>
       </w:pPr>
-      <w:hyperlink r:id="link8">
+      <w:hyperlink r:id="rId37">
         <w:r>
           <w:rPr>
             <w:rStyle w:val="Hyperlink"/>
@@ -2256,7 +2338,7 @@
           <w:ilvl w:val="0"/>
         </w:numPr>
       </w:pPr>
-      <w:hyperlink r:id="link9">
+      <w:hyperlink r:id="rId38">
         <w:r>
           <w:rPr>
             <w:rStyle w:val="Hyperlink"/>
@@ -2317,21 +2399,27 @@
         </w:rPr>
         <w:t xml:space="preserve">k = 0</w:t>
       </w:r>
-      <w:br/>
+      <w:r>
+        <w:cr/>
+      </w:r>
       <w:r>
         <w:rPr>
           <w:rStyle w:val="VerbatimChar"/>
         </w:rPr>
         <w:t xml:space="preserve">while k &lt; 10:</w:t>
       </w:r>
-      <w:br/>
+      <w:r>
+        <w:cr/>
+      </w:r>
       <w:r>
         <w:rPr>
           <w:rStyle w:val="VerbatimChar"/>
         </w:rPr>
         <w:t xml:space="preserve">    print k</w:t>
       </w:r>
-      <w:br/>
+      <w:r>
+        <w:cr/>
+      </w:r>
       <w:r>
         <w:rPr>
           <w:rStyle w:val="VerbatimChar"/>
@@ -2400,13 +2488,13 @@
               <a:graphicData uri="http://schemas.openxmlformats.org/drawingml/2006/picture">
                 <pic:pic>
                   <pic:nvPicPr>
-                    <pic:cNvPr descr="./images/W02-img02.png" id="0" name="Picture"/>
+                    <pic:cNvPr descr="./Images/W02-img02.png" id="0" name="Picture"/>
                     <pic:cNvPicPr>
                       <a:picLocks noChangeArrowheads="1" noChangeAspect="1"/>
                     </pic:cNvPicPr>
                   </pic:nvPicPr>
                   <pic:blipFill>
-                    <a:blip r:embed="image4"/>
+                    <a:blip r:embed="rId39"/>
                     <a:stretch>
                       <a:fillRect/>
                     </a:stretch>
@@ -2449,7 +2537,7 @@
           <w:ilvl w:val="0"/>
         </w:numPr>
       </w:pPr>
-      <w:hyperlink r:id="link10">
+      <w:hyperlink r:id="rId40">
         <w:r>
           <w:rPr>
             <w:rStyle w:val="Hyperlink"/>
@@ -2553,7 +2641,7 @@
           <w:ilvl w:val="0"/>
         </w:numPr>
       </w:pPr>
-      <w:hyperlink r:id="link11">
+      <w:hyperlink r:id="rId41">
         <w:r>
           <w:rPr>
             <w:rStyle w:val="Hyperlink"/>
@@ -2580,7 +2668,9 @@
           <w:ilvl w:val="0"/>
         </w:numPr>
       </w:pPr>
-      <w:br/>
+      <w:r>
+        <w:cr/>
+      </w:r>
       <m:oMathPara>
         <m:oMathParaPr>
           <m:jc m:val="center"/>
@@ -2667,7 +2757,9 @@
           </m:f>
         </m:oMath>
       </m:oMathPara>
-      <w:br/>
+      <w:r>
+        <w:cr/>
+      </w:r>
     </w:p>
     <w:p>
       <w:pPr>
@@ -2725,7 +2817,7 @@
           <w:ilvl w:val="0"/>
         </w:numPr>
       </w:pPr>
-      <w:hyperlink r:id="link12">
+      <w:hyperlink r:id="rId42">
         <w:r>
           <w:rPr>
             <w:rStyle w:val="Hyperlink"/>
@@ -2815,7 +2907,7 @@
           <w:ilvl w:val="0"/>
         </w:numPr>
       </w:pPr>
-      <w:hyperlink r:id="link13">
+      <w:hyperlink r:id="rId43">
         <w:r>
           <w:rPr>
             <w:rStyle w:val="Hyperlink"/>
@@ -2824,7 +2916,7 @@
         </w:r>
       </w:hyperlink>
     </w:p>
-    <w:bookmarkStart w:id="functions" w:name="functions"/>
+    <w:bookmarkStart w:id="44" w:name="functions"/>
     <w:p>
       <w:pPr>
         <w:pStyle w:val="Heading2"/>
@@ -2833,7 +2925,7 @@
         <w:t xml:space="preserve">Functions</w:t>
       </w:r>
     </w:p>
-    <w:bookmarkEnd w:id="functions"/>
+    <w:bookmarkEnd w:id="44"/>
     <w:p>
       <w:r>
         <w:t xml:space="preserve">To be able to make progress from the basic on this sheet we need a way to write "recycle" code: functions. Much like mathematical functions, functions in programming can take multiple arguments and carry out tasks with those arguments</w:t>
@@ -2853,13 +2945,13 @@
               <a:graphicData uri="http://schemas.openxmlformats.org/drawingml/2006/picture">
                 <pic:pic>
                   <pic:nvPicPr>
-                    <pic:cNvPr descr="./images/W02-img03.png" id="0" name="Picture"/>
+                    <pic:cNvPr descr="./Images/W02-img03.png" id="0" name="Picture"/>
                     <pic:cNvPicPr>
                       <a:picLocks noChangeArrowheads="1" noChangeAspect="1"/>
                     </pic:cNvPicPr>
                   </pic:nvPicPr>
                   <pic:blipFill>
-                    <a:blip r:embed="image5"/>
+                    <a:blip r:embed="rId45"/>
                     <a:stretch>
                       <a:fillRect/>
                     </a:stretch>
@@ -2916,7 +3008,9 @@
         </w:rPr>
         <w:t xml:space="preserve">def printhello():</w:t>
       </w:r>
-      <w:br/>
+      <w:r>
+        <w:cr/>
+      </w:r>
       <w:r>
         <w:rPr>
           <w:rStyle w:val="VerbatimChar"/>
@@ -3005,7 +3099,9 @@
         </w:rPr>
         <w:t xml:space="preserve">def printhello(name):</w:t>
       </w:r>
-      <w:br/>
+      <w:r>
+        <w:cr/>
+      </w:r>
       <w:r>
         <w:rPr>
           <w:rStyle w:val="VerbatimChar"/>
@@ -3020,7 +3116,7 @@
           <w:ilvl w:val="0"/>
         </w:numPr>
       </w:pPr>
-      <w:hyperlink r:id="link14">
+      <w:hyperlink r:id="rId46">
         <w:r>
           <w:rPr>
             <w:rStyle w:val="Hyperlink"/>
@@ -3069,7 +3165,9 @@
         </w:rPr>
         <w:t xml:space="preserve">def mydiv(a, b):</w:t>
       </w:r>
-      <w:br/>
+      <w:r>
+        <w:cr/>
+      </w:r>
       <w:r>
         <w:rPr>
           <w:rStyle w:val="VerbatimChar"/>
@@ -3084,7 +3182,7 @@
           <w:ilvl w:val="0"/>
         </w:numPr>
       </w:pPr>
-      <w:hyperlink r:id="link15">
+      <w:hyperlink r:id="rId47">
         <w:r>
           <w:rPr>
             <w:rStyle w:val="Hyperlink"/>
@@ -3132,7 +3230,7 @@
           <w:ilvl w:val="0"/>
         </w:numPr>
       </w:pPr>
-      <w:hyperlink r:id="link16">
+      <w:hyperlink r:id="rId48">
         <w:r>
           <w:rPr>
             <w:rStyle w:val="Hyperlink"/>
@@ -3222,7 +3320,7 @@
           <w:ilvl w:val="0"/>
         </w:numPr>
       </w:pPr>
-      <w:hyperlink r:id="link17">
+      <w:hyperlink r:id="rId49">
         <w:r>
           <w:rPr>
             <w:rStyle w:val="Hyperlink"/>
@@ -3293,7 +3391,9 @@
           <w:ilvl w:val="0"/>
         </w:numPr>
       </w:pPr>
-      <w:br/>
+      <w:r>
+        <w:cr/>
+      </w:r>
       <m:oMathPara>
         <m:oMathParaPr>
           <m:jc m:val="center"/>
@@ -3432,16 +3532,18 @@
           </m:d>
         </m:oMath>
       </m:oMathPara>
-      <w:br/>
-    </w:p>
-    <w:p>
-      <w:pPr>
-        <w:numPr>
-          <w:numId w:val="1"/>
-          <w:ilvl w:val="0"/>
-        </w:numPr>
-      </w:pPr>
-      <w:hyperlink r:id="link18">
+      <w:r>
+        <w:cr/>
+      </w:r>
+    </w:p>
+    <w:p>
+      <w:pPr>
+        <w:numPr>
+          <w:numId w:val="1"/>
+          <w:ilvl w:val="0"/>
+        </w:numPr>
+      </w:pPr>
+      <w:hyperlink r:id="rId50">
         <w:r>
           <w:rPr>
             <w:rStyle w:val="Hyperlink"/>
@@ -3450,7 +3552,7 @@
         </w:r>
       </w:hyperlink>
     </w:p>
-    <w:bookmarkStart w:id="writing-clear-code" w:name="writing-clear-code"/>
+    <w:bookmarkStart w:id="51" w:name="writing-clear-code"/>
     <w:p>
       <w:pPr>
         <w:pStyle w:val="Heading2"/>
@@ -3459,7 +3561,7 @@
         <w:t xml:space="preserve">Writing clear code</w:t>
       </w:r>
     </w:p>
-    <w:bookmarkEnd w:id="writing-clear-code"/>
+    <w:bookmarkEnd w:id="51"/>
     <w:p>
       <w:r>
         <w:t xml:space="preserve">When writing code it is</w:t>
@@ -3562,14 +3664,18 @@
         </w:rPr>
         <w:t xml:space="preserve">num = 2</w:t>
       </w:r>
-      <w:br/>
+      <w:r>
+        <w:cr/>
+      </w:r>
       <w:r>
         <w:rPr>
           <w:rStyle w:val="VerbatimChar"/>
         </w:rPr>
         <w:t xml:space="preserve">num += 3  # Add 3 to num</w:t>
       </w:r>
-      <w:br/>
+      <w:r>
+        <w:cr/>
+      </w:r>
       <w:r>
         <w:rPr>
           <w:rStyle w:val="VerbatimChar"/>
@@ -3602,70 +3708,90 @@
         </w:rPr>
         <w:t xml:space="preserve">def myfunc(a,b):</w:t>
       </w:r>
-      <w:br/>
+      <w:r>
+        <w:cr/>
+      </w:r>
       <w:r>
         <w:rPr>
           <w:rStyle w:val="VerbatimChar"/>
         </w:rPr>
         <w:t xml:space="preserve">"""</w:t>
       </w:r>
-      <w:br/>
+      <w:r>
+        <w:cr/>
+      </w:r>
       <w:r>
         <w:rPr>
           <w:rStyle w:val="VerbatimChar"/>
         </w:rPr>
         <w:t xml:space="preserve">This function calculates the ratio of two numbers raised to the sum of the two numbers.</w:t>
       </w:r>
-      <w:br/>
+      <w:r>
+        <w:cr/>
+      </w:r>
       <w:r>
         <w:rPr>
           <w:rStyle w:val="VerbatimChar"/>
         </w:rPr>
         <w:t xml:space="preserve"/>
       </w:r>
-      <w:br/>
+      <w:r>
+        <w:cr/>
+      </w:r>
       <w:r>
         <w:rPr>
           <w:rStyle w:val="VerbatimChar"/>
         </w:rPr>
         <w:t xml:space="preserve">Arguments:</w:t>
       </w:r>
-      <w:br/>
+      <w:r>
+        <w:cr/>
+      </w:r>
       <w:r>
         <w:rPr>
           <w:rStyle w:val="VerbatimChar"/>
         </w:rPr>
         <w:t xml:space="preserve">    a: the first number</w:t>
       </w:r>
-      <w:br/>
+      <w:r>
+        <w:cr/>
+      </w:r>
       <w:r>
         <w:rPr>
           <w:rStyle w:val="VerbatimChar"/>
         </w:rPr>
         <w:t xml:space="preserve">    b: the second number</w:t>
       </w:r>
-      <w:br/>
+      <w:r>
+        <w:cr/>
+      </w:r>
       <w:r>
         <w:rPr>
           <w:rStyle w:val="VerbatimChar"/>
         </w:rPr>
         <w:t xml:space="preserve"/>
       </w:r>
-      <w:br/>
+      <w:r>
+        <w:cr/>
+      </w:r>
       <w:r>
         <w:rPr>
           <w:rStyle w:val="VerbatimChar"/>
         </w:rPr>
         <w:t xml:space="preserve">Output: (a / b) ** (a + b)</w:t>
       </w:r>
-      <w:br/>
+      <w:r>
+        <w:cr/>
+      </w:r>
       <w:r>
         <w:rPr>
           <w:rStyle w:val="VerbatimChar"/>
         </w:rPr>
         <w:t xml:space="preserve">"""</w:t>
       </w:r>
-      <w:br/>
+      <w:r>
+        <w:cr/>
+      </w:r>
       <w:r>
         <w:rPr>
           <w:rStyle w:val="VerbatimChar"/>
@@ -3704,7 +3830,7 @@
       <w:r>
         <w:t xml:space="preserve"> </w:t>
       </w:r>
-      <w:hyperlink r:id="link19">
+      <w:hyperlink r:id="rId52">
         <w:r>
           <w:rPr>
             <w:rStyle w:val="Hyperlink"/>
@@ -3778,21 +3904,27 @@
         </w:rPr>
         <w:t xml:space="preserve">myvariable</w:t>
       </w:r>
-      <w:br/>
+      <w:r>
+        <w:cr/>
+      </w:r>
       <w:r>
         <w:rPr>
           <w:rStyle w:val="VerbatimChar"/>
         </w:rPr>
         <w:t xml:space="preserve">sqrtvar</w:t>
       </w:r>
-      <w:br/>
+      <w:r>
+        <w:cr/>
+      </w:r>
       <w:r>
         <w:rPr>
           <w:rStyle w:val="VerbatimChar"/>
         </w:rPr>
         <w:t xml:space="preserve">var</w:t>
       </w:r>
-      <w:br/>
+      <w:r>
+        <w:cr/>
+      </w:r>
       <w:r>
         <w:rPr>
           <w:rStyle w:val="VerbatimChar"/>
@@ -3825,21 +3957,27 @@
         </w:rPr>
         <w:t xml:space="preserve">my_variable</w:t>
       </w:r>
-      <w:br/>
+      <w:r>
+        <w:cr/>
+      </w:r>
       <w:r>
         <w:rPr>
           <w:rStyle w:val="VerbatimChar"/>
         </w:rPr>
         <w:t xml:space="preserve">SqrtVAR</w:t>
       </w:r>
-      <w:br/>
+      <w:r>
+        <w:cr/>
+      </w:r>
       <w:r>
         <w:rPr>
           <w:rStyle w:val="VerbatimChar"/>
         </w:rPr>
         <w:t xml:space="preserve">MyFunction</w:t>
       </w:r>
-      <w:br/>
+      <w:r>
+        <w:cr/>
+      </w:r>
       <w:r>
         <w:rPr>
           <w:rStyle w:val="VerbatimChar"/>
@@ -3938,7 +4076,9 @@
         </w:rPr>
         <w:t xml:space="preserve">print 2 + 2</w:t>
       </w:r>
-      <w:br/>
+      <w:r>
+        <w:cr/>
+      </w:r>
       <w:r>
         <w:rPr>
           <w:rStyle w:val="VerbatimChar"/>
@@ -3971,7 +4111,9 @@
         </w:rPr>
         <w:t xml:space="preserve">print 2+2</w:t>
       </w:r>
-      <w:br/>
+      <w:r>
+        <w:cr/>
+      </w:r>
       <w:r>
         <w:rPr>
           <w:rStyle w:val="VerbatimChar"/>
@@ -4030,7 +4172,9 @@
         </w:rPr>
         <w:t xml:space="preserve"># Just leave a space after the comment symbol if on a single line</w:t>
       </w:r>
-      <w:br/>
+      <w:r>
+        <w:cr/>
+      </w:r>
       <w:r>
         <w:rPr>
           <w:rStyle w:val="VerbatimChar"/>
@@ -4100,28 +4244,36 @@
         </w:rPr>
         <w:t xml:space="preserve">print 2 + 2</w:t>
       </w:r>
-      <w:br/>
+      <w:r>
+        <w:cr/>
+      </w:r>
       <w:r>
         <w:rPr>
           <w:rStyle w:val="VerbatimChar"/>
         </w:rPr>
         <w:t xml:space="preserve"/>
       </w:r>
-      <w:br/>
+      <w:r>
+        <w:cr/>
+      </w:r>
       <w:r>
         <w:rPr>
           <w:rStyle w:val="VerbatimChar"/>
         </w:rPr>
         <w:t xml:space="preserve"/>
       </w:r>
-      <w:br/>
+      <w:r>
+        <w:cr/>
+      </w:r>
       <w:r>
         <w:rPr>
           <w:rStyle w:val="VerbatimChar"/>
         </w:rPr>
         <w:t xml:space="preserve">def myfunc():</w:t>
       </w:r>
-      <w:br/>
+      <w:r>
+        <w:cr/>
+      </w:r>
       <w:r>
         <w:rPr>
           <w:rStyle w:val="VerbatimChar"/>
@@ -4154,21 +4306,27 @@
         </w:rPr>
         <w:t xml:space="preserve">print 2 + 2</w:t>
       </w:r>
-      <w:br/>
+      <w:r>
+        <w:cr/>
+      </w:r>
       <w:r>
         <w:rPr>
           <w:rStyle w:val="VerbatimChar"/>
         </w:rPr>
         <w:t xml:space="preserve"/>
       </w:r>
-      <w:br/>
+      <w:r>
+        <w:cr/>
+      </w:r>
       <w:r>
         <w:rPr>
           <w:rStyle w:val="VerbatimChar"/>
         </w:rPr>
         <w:t xml:space="preserve">def myfunc():</w:t>
       </w:r>
-      <w:br/>
+      <w:r>
+        <w:cr/>
+      </w:r>
       <w:r>
         <w:rPr>
           <w:rStyle w:val="VerbatimChar"/>
@@ -4212,49 +4370,63 @@
         </w:rPr>
         <w:t xml:space="preserve">afunc():</w:t>
       </w:r>
-      <w:br/>
+      <w:r>
+        <w:cr/>
+      </w:r>
       <w:r>
         <w:rPr>
           <w:rStyle w:val="VerbatimChar"/>
         </w:rPr>
         <w:t xml:space="preserve">"""</w:t>
       </w:r>
-      <w:br/>
+      <w:r>
+        <w:cr/>
+      </w:r>
       <w:r>
         <w:rPr>
           <w:rStyle w:val="VerbatimChar"/>
         </w:rPr>
         <w:t xml:space="preserve">Always start a function with a multiline comment to describe what it does.</w:t>
       </w:r>
-      <w:br/>
+      <w:r>
+        <w:cr/>
+      </w:r>
       <w:r>
         <w:rPr>
           <w:rStyle w:val="VerbatimChar"/>
         </w:rPr>
         <w:t xml:space="preserve"/>
       </w:r>
-      <w:br/>
+      <w:r>
+        <w:cr/>
+      </w:r>
       <w:r>
         <w:rPr>
           <w:rStyle w:val="VerbatimChar"/>
         </w:rPr>
         <w:t xml:space="preserve">Arguments: List the arguments and what format they should be in.</w:t>
       </w:r>
-      <w:br/>
+      <w:r>
+        <w:cr/>
+      </w:r>
       <w:r>
         <w:rPr>
           <w:rStyle w:val="VerbatimChar"/>
         </w:rPr>
         <w:t xml:space="preserve"/>
       </w:r>
-      <w:br/>
+      <w:r>
+        <w:cr/>
+      </w:r>
       <w:r>
         <w:rPr>
           <w:rStyle w:val="VerbatimChar"/>
         </w:rPr>
         <w:t xml:space="preserve">Output: List the expected output of the function.</w:t>
       </w:r>
-      <w:br/>
+      <w:r>
+        <w:cr/>
+      </w:r>
       <w:r>
         <w:rPr>
           <w:rStyle w:val="VerbatimChar"/>
@@ -4286,11 +4458,16 @@
     </w:p>
   </w:body>
 </w:document>
+</file>
+
+<file path=word/footnotes.xml><?xml version="1.0" encoding="utf-8"?>
+<w:footnotes xmlns:w="http://schemas.openxmlformats.org/wordprocessingml/2006/main" xmlns:m="http://schemas.openxmlformats.org/officeDocument/2006/math" xmlns:r="http://schemas.openxmlformats.org/officeDocument/2006/relationships" xmlns:o="urn:schemas-microsoft-com:office:office" xmlns:v="urn:schemas-microsoft-com:vml" xmlns:w10="urn:schemas-microsoft-com:office:word" xmlns:a="http://schemas.openxmlformats.org/drawingml/2006/main" xmlns:pic="http://schemas.openxmlformats.org/drawingml/2006/picture" xmlns:wp="http://schemas.openxmlformats.org/drawingml/2006/wordprocessingDrawing"/>
 </file>
 
 <file path=word/numbering.xml><?xml version="1.0" encoding="utf-8"?>
 <w:numbering xmlns:w="http://schemas.openxmlformats.org/wordprocessingml/2006/main">
   <w:abstractNum w:abstractNumId="0">
+    <w:nsid w:val="8b9be006"/>
     <w:multiLevelType w:val="multilevel"/>
     <w:lvl w:ilvl="0">
       <w:numFmt w:val="bullet"/>
@@ -4371,6 +4548,7 @@
     </w:lvl>
   </w:abstractNum>
   <w:abstractNum w:abstractNumId="2">
+    <w:nsid w:val="d4dfffac"/>
     <w:multiLevelType w:val="multilevel"/>
     <w:lvl w:ilvl="0">
       <w:numFmt w:val="bullet"/>
@@ -4451,6 +4629,7 @@
     </w:lvl>
   </w:abstractNum>
   <w:abstractNum w:abstractNumId="3">
+    <w:nsid w:val="a8879859"/>
     <w:multiLevelType w:val="multilevel"/>
     <w:lvl w:ilvl="0">
       <w:start w:val="1"/>
@@ -4538,6 +4717,7 @@
     </w:lvl>
   </w:abstractNum>
   <w:abstractNum w:abstractNumId="4">
+    <w:nsid w:val="5842e949"/>
     <w:multiLevelType w:val="multilevel"/>
     <w:lvl w:ilvl="0">
       <w:start w:val="3"/>
@@ -4625,6 +4805,7 @@
     </w:lvl>
   </w:abstractNum>
   <w:abstractNum w:abstractNumId="5">
+    <w:nsid w:val="d50cc563"/>
     <w:multiLevelType w:val="multilevel"/>
     <w:lvl w:ilvl="0">
       <w:start w:val="8"/>
@@ -4712,6 +4893,7 @@
     </w:lvl>
   </w:abstractNum>
   <w:abstractNum w:abstractNumId="6">
+    <w:nsid w:val="fe9d2229"/>
     <w:multiLevelType w:val="multilevel"/>
     <w:lvl w:ilvl="0">
       <w:start w:val="10"/>
@@ -4799,6 +4981,7 @@
     </w:lvl>
   </w:abstractNum>
   <w:abstractNum w:abstractNumId="7">
+    <w:nsid w:val="f318c3fb"/>
     <w:multiLevelType w:val="multilevel"/>
     <w:lvl w:ilvl="0">
       <w:start w:val="16"/>
@@ -4886,6 +5069,7 @@
     </w:lvl>
   </w:abstractNum>
   <w:abstractNum w:abstractNumId="8">
+    <w:nsid w:val="3cd13007"/>
     <w:multiLevelType w:val="multilevel"/>
     <w:lvl w:ilvl="0">
       <w:start w:val="22"/>
@@ -5399,8 +5583,8 @@
       <w:i/>
     </w:rPr>
   </w:style>
-  <w:style w:type="paragraph" w:styleId="PictureCaption">
-    <w:name w:val="Picture Caption"/>
+  <w:style w:type="paragraph" w:styleId="ImageCaption">
+    <w:name w:val="Image Caption"/>
     <w:basedOn w:val="Normal"/>
     <w:link w:val="BodyTextChar"/>
     <w:pPr>

</xml_diff>

<commit_message>
adding correct syntax coloring to sheets and fixing typos
</commit_message>
<xml_diff>
--- a/LabSheets/Week_02.docx
+++ b/LabSheets/Week_02.docx
@@ -294,9 +294,21 @@
       </w:pPr>
       <w:r>
         <w:rPr>
-          <w:rStyle w:val="VerbatimChar"/>
-        </w:rPr>
-        <w:t xml:space="preserve">print "Hello world"</w:t>
+          <w:rStyle w:val="KeywordTok"/>
+        </w:rPr>
+        <w:t xml:space="preserve">print</w:t>
+      </w:r>
+      <w:r>
+        <w:rPr>
+          <w:rStyle w:val="NormalTok"/>
+        </w:rPr>
+        <w:t xml:space="preserve"> </w:t>
+      </w:r>
+      <w:r>
+        <w:rPr>
+          <w:rStyle w:val="StringTok"/>
+        </w:rPr>
+        <w:t xml:space="preserve">"Hello world"</w:t>
       </w:r>
     </w:p>
     <w:p>
@@ -398,9 +410,21 @@
       </w:pPr>
       <w:r>
         <w:rPr>
-          <w:rStyle w:val="VerbatimChar"/>
-        </w:rPr>
-        <w:t xml:space="preserve">print "Hello world"</w:t>
+          <w:rStyle w:val="KeywordTok"/>
+        </w:rPr>
+        <w:t xml:space="preserve">print</w:t>
+      </w:r>
+      <w:r>
+        <w:rPr>
+          <w:rStyle w:val="NormalTok"/>
+        </w:rPr>
+        <w:t xml:space="preserve"> </w:t>
+      </w:r>
+      <w:r>
+        <w:rPr>
+          <w:rStyle w:val="StringTok"/>
+        </w:rPr>
+        <w:t xml:space="preserve">"Hello world"</w:t>
       </w:r>
     </w:p>
     <w:p>
@@ -542,58 +566,118 @@
       </w:pPr>
       <w:r>
         <w:rPr>
-          <w:rStyle w:val="VerbatimChar"/>
-        </w:rPr>
-        <w:t xml:space="preserve">num1 = 23</w:t>
-      </w:r>
-      <w:br/>
-      <w:r>
-        <w:rPr>
-          <w:rStyle w:val="VerbatimChar"/>
-        </w:rPr>
-        <w:t xml:space="preserve">print type(num1)</w:t>
-      </w:r>
-      <w:br/>
-      <w:r>
-        <w:rPr>
-          <w:rStyle w:val="VerbatimChar"/>
-        </w:rPr>
-        <w:t xml:space="preserve"/>
-      </w:r>
-      <w:br/>
-      <w:r>
-        <w:rPr>
-          <w:rStyle w:val="VerbatimChar"/>
-        </w:rPr>
-        <w:t xml:space="preserve">num2 = 23.5</w:t>
-      </w:r>
-      <w:br/>
-      <w:r>
-        <w:rPr>
-          <w:rStyle w:val="VerbatimChar"/>
-        </w:rPr>
-        <w:t xml:space="preserve">print type(num2)</w:t>
-      </w:r>
-      <w:br/>
-      <w:r>
-        <w:rPr>
-          <w:rStyle w:val="VerbatimChar"/>
-        </w:rPr>
-        <w:t xml:space="preserve"/>
-      </w:r>
-      <w:br/>
-      <w:r>
-        <w:rPr>
-          <w:rStyle w:val="VerbatimChar"/>
-        </w:rPr>
-        <w:t xml:space="preserve">str1 = "Hello world!"</w:t>
-      </w:r>
-      <w:br/>
-      <w:r>
-        <w:rPr>
-          <w:rStyle w:val="VerbatimChar"/>
-        </w:rPr>
-        <w:t xml:space="preserve">print type(str1)</w:t>
+          <w:rStyle w:val="NormalTok"/>
+        </w:rPr>
+        <w:t xml:space="preserve">num1 = </w:t>
+      </w:r>
+      <w:r>
+        <w:rPr>
+          <w:rStyle w:val="DecValTok"/>
+        </w:rPr>
+        <w:t xml:space="preserve">23</w:t>
+      </w:r>
+      <w:br/>
+      <w:r>
+        <w:rPr>
+          <w:rStyle w:val="KeywordTok"/>
+        </w:rPr>
+        <w:t xml:space="preserve">print</w:t>
+      </w:r>
+      <w:r>
+        <w:rPr>
+          <w:rStyle w:val="NormalTok"/>
+        </w:rPr>
+        <w:t xml:space="preserve"> </w:t>
+      </w:r>
+      <w:r>
+        <w:rPr>
+          <w:rStyle w:val="DataTypeTok"/>
+        </w:rPr>
+        <w:t xml:space="preserve">type</w:t>
+      </w:r>
+      <w:r>
+        <w:rPr>
+          <w:rStyle w:val="NormalTok"/>
+        </w:rPr>
+        <w:t xml:space="preserve">(num1)</w:t>
+      </w:r>
+      <w:br/>
+      <w:br/>
+      <w:r>
+        <w:rPr>
+          <w:rStyle w:val="NormalTok"/>
+        </w:rPr>
+        <w:t xml:space="preserve">num2 = </w:t>
+      </w:r>
+      <w:r>
+        <w:rPr>
+          <w:rStyle w:val="FloatTok"/>
+        </w:rPr>
+        <w:t xml:space="preserve">23.5</w:t>
+      </w:r>
+      <w:br/>
+      <w:r>
+        <w:rPr>
+          <w:rStyle w:val="KeywordTok"/>
+        </w:rPr>
+        <w:t xml:space="preserve">print</w:t>
+      </w:r>
+      <w:r>
+        <w:rPr>
+          <w:rStyle w:val="NormalTok"/>
+        </w:rPr>
+        <w:t xml:space="preserve"> </w:t>
+      </w:r>
+      <w:r>
+        <w:rPr>
+          <w:rStyle w:val="DataTypeTok"/>
+        </w:rPr>
+        <w:t xml:space="preserve">type</w:t>
+      </w:r>
+      <w:r>
+        <w:rPr>
+          <w:rStyle w:val="NormalTok"/>
+        </w:rPr>
+        <w:t xml:space="preserve">(num2)</w:t>
+      </w:r>
+      <w:br/>
+      <w:br/>
+      <w:r>
+        <w:rPr>
+          <w:rStyle w:val="NormalTok"/>
+        </w:rPr>
+        <w:t xml:space="preserve">str1 = </w:t>
+      </w:r>
+      <w:r>
+        <w:rPr>
+          <w:rStyle w:val="StringTok"/>
+        </w:rPr>
+        <w:t xml:space="preserve">"Hello world!"</w:t>
+      </w:r>
+      <w:br/>
+      <w:r>
+        <w:rPr>
+          <w:rStyle w:val="KeywordTok"/>
+        </w:rPr>
+        <w:t xml:space="preserve">print</w:t>
+      </w:r>
+      <w:r>
+        <w:rPr>
+          <w:rStyle w:val="NormalTok"/>
+        </w:rPr>
+        <w:t xml:space="preserve"> </w:t>
+      </w:r>
+      <w:r>
+        <w:rPr>
+          <w:rStyle w:val="DataTypeTok"/>
+        </w:rPr>
+        <w:t xml:space="preserve">type</w:t>
+      </w:r>
+      <w:r>
+        <w:rPr>
+          <w:rStyle w:val="NormalTok"/>
+        </w:rPr>
+        <w:t xml:space="preserve">(str1)</w:t>
       </w:r>
     </w:p>
     <w:p>
@@ -633,23 +717,47 @@
       </w:pPr>
       <w:r>
         <w:rPr>
-          <w:rStyle w:val="VerbatimChar"/>
-        </w:rPr>
-        <w:t xml:space="preserve">num = 2</w:t>
-      </w:r>
-      <w:br/>
-      <w:r>
-        <w:rPr>
-          <w:rStyle w:val="VerbatimChar"/>
-        </w:rPr>
-        <w:t xml:space="preserve">num = num +3</w:t>
-      </w:r>
-      <w:br/>
-      <w:r>
-        <w:rPr>
-          <w:rStyle w:val="VerbatimChar"/>
-        </w:rPr>
-        <w:t xml:space="preserve">print num</w:t>
+          <w:rStyle w:val="NormalTok"/>
+        </w:rPr>
+        <w:t xml:space="preserve">num = </w:t>
+      </w:r>
+      <w:r>
+        <w:rPr>
+          <w:rStyle w:val="DecValTok"/>
+        </w:rPr>
+        <w:t xml:space="preserve">2</w:t>
+      </w:r>
+      <w:br/>
+      <w:r>
+        <w:rPr>
+          <w:rStyle w:val="NormalTok"/>
+        </w:rPr>
+        <w:t xml:space="preserve">num = num +</w:t>
+      </w:r>
+      <w:r>
+        <w:rPr>
+          <w:rStyle w:val="DecValTok"/>
+        </w:rPr>
+        <w:t xml:space="preserve">3</w:t>
+      </w:r>
+      <w:br/>
+      <w:r>
+        <w:rPr>
+          <w:rStyle w:val="KeywordTok"/>
+        </w:rPr>
+        <w:t xml:space="preserve">print</w:t>
+      </w:r>
+      <w:r>
+        <w:rPr>
+          <w:rStyle w:val="NormalTok"/>
+        </w:rPr>
+        <w:t xml:space="preserve"> </w:t>
+      </w:r>
+      <w:r>
+        <w:rPr>
+          <w:rStyle w:val="NormalTok"/>
+        </w:rPr>
+        <w:t xml:space="preserve">num</w:t>
       </w:r>
     </w:p>
     <w:p>
@@ -673,23 +781,47 @@
       </w:pPr>
       <w:r>
         <w:rPr>
-          <w:rStyle w:val="VerbatimChar"/>
-        </w:rPr>
-        <w:t xml:space="preserve">num = 2</w:t>
-      </w:r>
-      <w:br/>
-      <w:r>
-        <w:rPr>
-          <w:rStyle w:val="VerbatimChar"/>
-        </w:rPr>
-        <w:t xml:space="preserve">num += 3</w:t>
-      </w:r>
-      <w:br/>
-      <w:r>
-        <w:rPr>
-          <w:rStyle w:val="VerbatimChar"/>
-        </w:rPr>
-        <w:t xml:space="preserve">print num</w:t>
+          <w:rStyle w:val="NormalTok"/>
+        </w:rPr>
+        <w:t xml:space="preserve">num = </w:t>
+      </w:r>
+      <w:r>
+        <w:rPr>
+          <w:rStyle w:val="DecValTok"/>
+        </w:rPr>
+        <w:t xml:space="preserve">2</w:t>
+      </w:r>
+      <w:br/>
+      <w:r>
+        <w:rPr>
+          <w:rStyle w:val="NormalTok"/>
+        </w:rPr>
+        <w:t xml:space="preserve">num += </w:t>
+      </w:r>
+      <w:r>
+        <w:rPr>
+          <w:rStyle w:val="DecValTok"/>
+        </w:rPr>
+        <w:t xml:space="preserve">3</w:t>
+      </w:r>
+      <w:br/>
+      <w:r>
+        <w:rPr>
+          <w:rStyle w:val="KeywordTok"/>
+        </w:rPr>
+        <w:t xml:space="preserve">print</w:t>
+      </w:r>
+      <w:r>
+        <w:rPr>
+          <w:rStyle w:val="NormalTok"/>
+        </w:rPr>
+        <w:t xml:space="preserve"> </w:t>
+      </w:r>
+      <w:r>
+        <w:rPr>
+          <w:rStyle w:val="NormalTok"/>
+        </w:rPr>
+        <w:t xml:space="preserve">num</w:t>
       </w:r>
     </w:p>
     <w:p>
@@ -952,58 +1084,184 @@
       </w:pPr>
       <w:r>
         <w:rPr>
-          <w:rStyle w:val="VerbatimChar"/>
-        </w:rPr>
-        <w:t xml:space="preserve">str1 = "This is a string that I will learn to manipulate"</w:t>
-      </w:r>
-      <w:br/>
-      <w:r>
-        <w:rPr>
-          <w:rStyle w:val="VerbatimChar"/>
-        </w:rPr>
-        <w:t xml:space="preserve">str2 = ", string manipulation is very useful."</w:t>
-      </w:r>
-      <w:br/>
-      <w:r>
-        <w:rPr>
-          <w:rStyle w:val="VerbatimChar"/>
+          <w:rStyle w:val="NormalTok"/>
+        </w:rPr>
+        <w:t xml:space="preserve">str1 = </w:t>
+      </w:r>
+      <w:r>
+        <w:rPr>
+          <w:rStyle w:val="StringTok"/>
+        </w:rPr>
+        <w:t xml:space="preserve">"This is a string that I will learn to manipulate"</w:t>
+      </w:r>
+      <w:br/>
+      <w:r>
+        <w:rPr>
+          <w:rStyle w:val="NormalTok"/>
+        </w:rPr>
+        <w:t xml:space="preserve">str2 = </w:t>
+      </w:r>
+      <w:r>
+        <w:rPr>
+          <w:rStyle w:val="StringTok"/>
+        </w:rPr>
+        <w:t xml:space="preserve">", string manipulation is very useful."</w:t>
+      </w:r>
+      <w:br/>
+      <w:r>
+        <w:rPr>
+          <w:rStyle w:val="NormalTok"/>
         </w:rPr>
         <w:t xml:space="preserve">string = str1 + str2</w:t>
       </w:r>
       <w:br/>
       <w:r>
         <w:rPr>
-          <w:rStyle w:val="VerbatimChar"/>
-        </w:rPr>
-        <w:t xml:space="preserve">print string</w:t>
-      </w:r>
-      <w:br/>
-      <w:r>
-        <w:rPr>
-          <w:rStyle w:val="VerbatimChar"/>
-        </w:rPr>
-        <w:t xml:space="preserve">print len(string)</w:t>
-      </w:r>
-      <w:br/>
-      <w:r>
-        <w:rPr>
-          <w:rStyle w:val="VerbatimChar"/>
-        </w:rPr>
-        <w:t xml:space="preserve">print string[0]</w:t>
-      </w:r>
-      <w:br/>
-      <w:r>
-        <w:rPr>
-          <w:rStyle w:val="VerbatimChar"/>
-        </w:rPr>
-        <w:t xml:space="preserve">print string[-1]</w:t>
-      </w:r>
-      <w:br/>
-      <w:r>
-        <w:rPr>
-          <w:rStyle w:val="VerbatimChar"/>
-        </w:rPr>
-        <w:t xml:space="preserve">print string[3:7]</w:t>
+          <w:rStyle w:val="KeywordTok"/>
+        </w:rPr>
+        <w:t xml:space="preserve">print</w:t>
+      </w:r>
+      <w:r>
+        <w:rPr>
+          <w:rStyle w:val="NormalTok"/>
+        </w:rPr>
+        <w:t xml:space="preserve"> </w:t>
+      </w:r>
+      <w:r>
+        <w:rPr>
+          <w:rStyle w:val="NormalTok"/>
+        </w:rPr>
+        <w:t xml:space="preserve">string</w:t>
+      </w:r>
+      <w:br/>
+      <w:r>
+        <w:rPr>
+          <w:rStyle w:val="KeywordTok"/>
+        </w:rPr>
+        <w:t xml:space="preserve">print</w:t>
+      </w:r>
+      <w:r>
+        <w:rPr>
+          <w:rStyle w:val="NormalTok"/>
+        </w:rPr>
+        <w:t xml:space="preserve"> </w:t>
+      </w:r>
+      <w:r>
+        <w:rPr>
+          <w:rStyle w:val="DataTypeTok"/>
+        </w:rPr>
+        <w:t xml:space="preserve">len</w:t>
+      </w:r>
+      <w:r>
+        <w:rPr>
+          <w:rStyle w:val="NormalTok"/>
+        </w:rPr>
+        <w:t xml:space="preserve">(string)</w:t>
+      </w:r>
+      <w:br/>
+      <w:r>
+        <w:rPr>
+          <w:rStyle w:val="KeywordTok"/>
+        </w:rPr>
+        <w:t xml:space="preserve">print</w:t>
+      </w:r>
+      <w:r>
+        <w:rPr>
+          <w:rStyle w:val="NormalTok"/>
+        </w:rPr>
+        <w:t xml:space="preserve"> </w:t>
+      </w:r>
+      <w:r>
+        <w:rPr>
+          <w:rStyle w:val="NormalTok"/>
+        </w:rPr>
+        <w:t xml:space="preserve">string[</w:t>
+      </w:r>
+      <w:r>
+        <w:rPr>
+          <w:rStyle w:val="DecValTok"/>
+        </w:rPr>
+        <w:t xml:space="preserve">0</w:t>
+      </w:r>
+      <w:r>
+        <w:rPr>
+          <w:rStyle w:val="NormalTok"/>
+        </w:rPr>
+        <w:t xml:space="preserve">]</w:t>
+      </w:r>
+      <w:br/>
+      <w:r>
+        <w:rPr>
+          <w:rStyle w:val="KeywordTok"/>
+        </w:rPr>
+        <w:t xml:space="preserve">print</w:t>
+      </w:r>
+      <w:r>
+        <w:rPr>
+          <w:rStyle w:val="NormalTok"/>
+        </w:rPr>
+        <w:t xml:space="preserve"> </w:t>
+      </w:r>
+      <w:r>
+        <w:rPr>
+          <w:rStyle w:val="NormalTok"/>
+        </w:rPr>
+        <w:t xml:space="preserve">string[-</w:t>
+      </w:r>
+      <w:r>
+        <w:rPr>
+          <w:rStyle w:val="DecValTok"/>
+        </w:rPr>
+        <w:t xml:space="preserve">1</w:t>
+      </w:r>
+      <w:r>
+        <w:rPr>
+          <w:rStyle w:val="NormalTok"/>
+        </w:rPr>
+        <w:t xml:space="preserve">]</w:t>
+      </w:r>
+      <w:br/>
+      <w:r>
+        <w:rPr>
+          <w:rStyle w:val="KeywordTok"/>
+        </w:rPr>
+        <w:t xml:space="preserve">print</w:t>
+      </w:r>
+      <w:r>
+        <w:rPr>
+          <w:rStyle w:val="NormalTok"/>
+        </w:rPr>
+        <w:t xml:space="preserve"> </w:t>
+      </w:r>
+      <w:r>
+        <w:rPr>
+          <w:rStyle w:val="NormalTok"/>
+        </w:rPr>
+        <w:t xml:space="preserve">string[</w:t>
+      </w:r>
+      <w:r>
+        <w:rPr>
+          <w:rStyle w:val="DecValTok"/>
+        </w:rPr>
+        <w:t xml:space="preserve">3</w:t>
+      </w:r>
+      <w:r>
+        <w:rPr>
+          <w:rStyle w:val="NormalTok"/>
+        </w:rPr>
+        <w:t xml:space="preserve">:</w:t>
+      </w:r>
+      <w:r>
+        <w:rPr>
+          <w:rStyle w:val="DecValTok"/>
+        </w:rPr>
+        <w:t xml:space="preserve">7</w:t>
+      </w:r>
+      <w:r>
+        <w:rPr>
+          <w:rStyle w:val="NormalTok"/>
+        </w:rPr>
+        <w:t xml:space="preserve">]</w:t>
       </w:r>
     </w:p>
     <w:p>
@@ -1027,23 +1285,83 @@
       </w:pPr>
       <w:r>
         <w:rPr>
-          <w:rStyle w:val="VerbatimChar"/>
-        </w:rPr>
-        <w:t xml:space="preserve">index = str1.index("string")</w:t>
-      </w:r>
-      <w:br/>
-      <w:r>
-        <w:rPr>
-          <w:rStyle w:val="VerbatimChar"/>
-        </w:rPr>
-        <w:t xml:space="preserve">print index</w:t>
-      </w:r>
-      <w:br/>
-      <w:r>
-        <w:rPr>
-          <w:rStyle w:val="VerbatimChar"/>
-        </w:rPr>
-        <w:t xml:space="preserve">print str1[index:index + len("string")]</w:t>
+          <w:rStyle w:val="NormalTok"/>
+        </w:rPr>
+        <w:t xml:space="preserve">index = str1.index(</w:t>
+      </w:r>
+      <w:r>
+        <w:rPr>
+          <w:rStyle w:val="StringTok"/>
+        </w:rPr>
+        <w:t xml:space="preserve">"string"</w:t>
+      </w:r>
+      <w:r>
+        <w:rPr>
+          <w:rStyle w:val="NormalTok"/>
+        </w:rPr>
+        <w:t xml:space="preserve">)</w:t>
+      </w:r>
+      <w:br/>
+      <w:r>
+        <w:rPr>
+          <w:rStyle w:val="KeywordTok"/>
+        </w:rPr>
+        <w:t xml:space="preserve">print</w:t>
+      </w:r>
+      <w:r>
+        <w:rPr>
+          <w:rStyle w:val="NormalTok"/>
+        </w:rPr>
+        <w:t xml:space="preserve"> </w:t>
+      </w:r>
+      <w:r>
+        <w:rPr>
+          <w:rStyle w:val="NormalTok"/>
+        </w:rPr>
+        <w:t xml:space="preserve">index</w:t>
+      </w:r>
+      <w:br/>
+      <w:r>
+        <w:rPr>
+          <w:rStyle w:val="KeywordTok"/>
+        </w:rPr>
+        <w:t xml:space="preserve">print</w:t>
+      </w:r>
+      <w:r>
+        <w:rPr>
+          <w:rStyle w:val="NormalTok"/>
+        </w:rPr>
+        <w:t xml:space="preserve"> </w:t>
+      </w:r>
+      <w:r>
+        <w:rPr>
+          <w:rStyle w:val="NormalTok"/>
+        </w:rPr>
+        <w:t xml:space="preserve">str1[index:index + </w:t>
+      </w:r>
+      <w:r>
+        <w:rPr>
+          <w:rStyle w:val="DataTypeTok"/>
+        </w:rPr>
+        <w:t xml:space="preserve">len</w:t>
+      </w:r>
+      <w:r>
+        <w:rPr>
+          <w:rStyle w:val="NormalTok"/>
+        </w:rPr>
+        <w:t xml:space="preserve">(</w:t>
+      </w:r>
+      <w:r>
+        <w:rPr>
+          <w:rStyle w:val="StringTok"/>
+        </w:rPr>
+        <w:t xml:space="preserve">"string"</w:t>
+      </w:r>
+      <w:r>
+        <w:rPr>
+          <w:rStyle w:val="NormalTok"/>
+        </w:rPr>
+        <w:t xml:space="preserve">)]</w:t>
       </w:r>
     </w:p>
     <w:p>
@@ -1094,51 +1412,148 @@
       </w:pPr>
       <w:r>
         <w:rPr>
-          <w:rStyle w:val="VerbatimChar"/>
-        </w:rPr>
-        <w:t xml:space="preserve">f = 10.2</w:t>
-      </w:r>
-      <w:br/>
-      <w:r>
-        <w:rPr>
-          <w:rStyle w:val="VerbatimChar"/>
-        </w:rPr>
-        <w:t xml:space="preserve">print int(f)</w:t>
-      </w:r>
-      <w:br/>
-      <w:r>
-        <w:rPr>
-          <w:rStyle w:val="VerbatimChar"/>
-        </w:rPr>
-        <w:t xml:space="preserve">print float(int(f))</w:t>
-      </w:r>
-      <w:br/>
-      <w:r>
-        <w:rPr>
-          <w:rStyle w:val="VerbatimChar"/>
-        </w:rPr>
-        <w:t xml:space="preserve"/>
-      </w:r>
-      <w:br/>
-      <w:r>
-        <w:rPr>
-          <w:rStyle w:val="VerbatimChar"/>
-        </w:rPr>
-        <w:t xml:space="preserve">s = str(f)</w:t>
-      </w:r>
-      <w:br/>
-      <w:r>
-        <w:rPr>
-          <w:rStyle w:val="VerbatimChar"/>
-        </w:rPr>
-        <w:t xml:space="preserve">print s</w:t>
-      </w:r>
-      <w:br/>
-      <w:r>
-        <w:rPr>
-          <w:rStyle w:val="VerbatimChar"/>
-        </w:rPr>
-        <w:t xml:space="preserve">print type(s)</w:t>
+          <w:rStyle w:val="NormalTok"/>
+        </w:rPr>
+        <w:t xml:space="preserve">f = </w:t>
+      </w:r>
+      <w:r>
+        <w:rPr>
+          <w:rStyle w:val="FloatTok"/>
+        </w:rPr>
+        <w:t xml:space="preserve">10.2</w:t>
+      </w:r>
+      <w:br/>
+      <w:r>
+        <w:rPr>
+          <w:rStyle w:val="KeywordTok"/>
+        </w:rPr>
+        <w:t xml:space="preserve">print</w:t>
+      </w:r>
+      <w:r>
+        <w:rPr>
+          <w:rStyle w:val="NormalTok"/>
+        </w:rPr>
+        <w:t xml:space="preserve"> </w:t>
+      </w:r>
+      <w:r>
+        <w:rPr>
+          <w:rStyle w:val="DataTypeTok"/>
+        </w:rPr>
+        <w:t xml:space="preserve">int</w:t>
+      </w:r>
+      <w:r>
+        <w:rPr>
+          <w:rStyle w:val="NormalTok"/>
+        </w:rPr>
+        <w:t xml:space="preserve">(f)</w:t>
+      </w:r>
+      <w:br/>
+      <w:r>
+        <w:rPr>
+          <w:rStyle w:val="KeywordTok"/>
+        </w:rPr>
+        <w:t xml:space="preserve">print</w:t>
+      </w:r>
+      <w:r>
+        <w:rPr>
+          <w:rStyle w:val="NormalTok"/>
+        </w:rPr>
+        <w:t xml:space="preserve"> </w:t>
+      </w:r>
+      <w:r>
+        <w:rPr>
+          <w:rStyle w:val="DataTypeTok"/>
+        </w:rPr>
+        <w:t xml:space="preserve">float</w:t>
+      </w:r>
+      <w:r>
+        <w:rPr>
+          <w:rStyle w:val="NormalTok"/>
+        </w:rPr>
+        <w:t xml:space="preserve">(</w:t>
+      </w:r>
+      <w:r>
+        <w:rPr>
+          <w:rStyle w:val="DataTypeTok"/>
+        </w:rPr>
+        <w:t xml:space="preserve">int</w:t>
+      </w:r>
+      <w:r>
+        <w:rPr>
+          <w:rStyle w:val="NormalTok"/>
+        </w:rPr>
+        <w:t xml:space="preserve">(f))</w:t>
+      </w:r>
+    </w:p>
+    <w:p>
+      <w:pPr>
+        <w:pStyle w:val="SourceCode"/>
+        <w:numPr>
+          <w:numId w:val="1"/>
+          <w:ilvl w:val="0"/>
+        </w:numPr>
+      </w:pPr>
+      <w:r>
+        <w:rPr>
+          <w:rStyle w:val="NormalTok"/>
+        </w:rPr>
+        <w:t xml:space="preserve">s = </w:t>
+      </w:r>
+      <w:r>
+        <w:rPr>
+          <w:rStyle w:val="DataTypeTok"/>
+        </w:rPr>
+        <w:t xml:space="preserve">str</w:t>
+      </w:r>
+      <w:r>
+        <w:rPr>
+          <w:rStyle w:val="NormalTok"/>
+        </w:rPr>
+        <w:t xml:space="preserve">(f)</w:t>
+      </w:r>
+      <w:br/>
+      <w:r>
+        <w:rPr>
+          <w:rStyle w:val="KeywordTok"/>
+        </w:rPr>
+        <w:t xml:space="preserve">print</w:t>
+      </w:r>
+      <w:r>
+        <w:rPr>
+          <w:rStyle w:val="NormalTok"/>
+        </w:rPr>
+        <w:t xml:space="preserve"> </w:t>
+      </w:r>
+      <w:r>
+        <w:rPr>
+          <w:rStyle w:val="NormalTok"/>
+        </w:rPr>
+        <w:t xml:space="preserve">s</w:t>
+      </w:r>
+      <w:br/>
+      <w:r>
+        <w:rPr>
+          <w:rStyle w:val="KeywordTok"/>
+        </w:rPr>
+        <w:t xml:space="preserve">print</w:t>
+      </w:r>
+      <w:r>
+        <w:rPr>
+          <w:rStyle w:val="NormalTok"/>
+        </w:rPr>
+        <w:t xml:space="preserve"> </w:t>
+      </w:r>
+      <w:r>
+        <w:rPr>
+          <w:rStyle w:val="DataTypeTok"/>
+        </w:rPr>
+        <w:t xml:space="preserve">type</w:t>
+      </w:r>
+      <w:r>
+        <w:rPr>
+          <w:rStyle w:val="NormalTok"/>
+        </w:rPr>
+        <w:t xml:space="preserve">(s)</w:t>
       </w:r>
     </w:p>
     <w:p>
@@ -1162,30 +1577,54 @@
       </w:pPr>
       <w:r>
         <w:rPr>
-          <w:rStyle w:val="VerbatimChar"/>
-        </w:rPr>
-        <w:t xml:space="preserve">numberofcats = 2</w:t>
-      </w:r>
-      <w:br/>
-      <w:r>
-        <w:rPr>
-          <w:rStyle w:val="VerbatimChar"/>
-        </w:rPr>
-        <w:t xml:space="preserve">name = "Vince"</w:t>
-      </w:r>
-      <w:br/>
-      <w:r>
-        <w:rPr>
-          <w:rStyle w:val="VerbatimChar"/>
-        </w:rPr>
-        <w:t xml:space="preserve">height = 1.7</w:t>
-      </w:r>
-      <w:br/>
-      <w:r>
-        <w:rPr>
-          <w:rStyle w:val="VerbatimChar"/>
-        </w:rPr>
-        <w:t xml:space="preserve">notborn = "the UK"</w:t>
+          <w:rStyle w:val="NormalTok"/>
+        </w:rPr>
+        <w:t xml:space="preserve">numberofcats = </w:t>
+      </w:r>
+      <w:r>
+        <w:rPr>
+          <w:rStyle w:val="DecValTok"/>
+        </w:rPr>
+        <w:t xml:space="preserve">2</w:t>
+      </w:r>
+      <w:br/>
+      <w:r>
+        <w:rPr>
+          <w:rStyle w:val="NormalTok"/>
+        </w:rPr>
+        <w:t xml:space="preserve">name = </w:t>
+      </w:r>
+      <w:r>
+        <w:rPr>
+          <w:rStyle w:val="StringTok"/>
+        </w:rPr>
+        <w:t xml:space="preserve">"Vince"</w:t>
+      </w:r>
+      <w:br/>
+      <w:r>
+        <w:rPr>
+          <w:rStyle w:val="NormalTok"/>
+        </w:rPr>
+        <w:t xml:space="preserve">height = </w:t>
+      </w:r>
+      <w:r>
+        <w:rPr>
+          <w:rStyle w:val="FloatTok"/>
+        </w:rPr>
+        <w:t xml:space="preserve">1.7</w:t>
+      </w:r>
+      <w:br/>
+      <w:r>
+        <w:rPr>
+          <w:rStyle w:val="NormalTok"/>
+        </w:rPr>
+        <w:t xml:space="preserve">notborn = </w:t>
+      </w:r>
+      <w:r>
+        <w:rPr>
+          <w:rStyle w:val="StringTok"/>
+        </w:rPr>
+        <w:t xml:space="preserve">"the UK"</w:t>
       </w:r>
     </w:p>
     <w:p>
@@ -1209,9 +1648,105 @@
       </w:pPr>
       <w:r>
         <w:rPr>
-          <w:rStyle w:val="VerbatimChar"/>
-        </w:rPr>
-        <w:t xml:space="preserve">string = "My name is " + name +", I am " + str(height) + " metres tall, have " + str(numberofcats) + " cats and was not born in " + notborn</w:t>
+          <w:rStyle w:val="NormalTok"/>
+        </w:rPr>
+        <w:t xml:space="preserve">string = </w:t>
+      </w:r>
+      <w:r>
+        <w:rPr>
+          <w:rStyle w:val="StringTok"/>
+        </w:rPr>
+        <w:t xml:space="preserve">"My name is "</w:t>
+      </w:r>
+      <w:r>
+        <w:rPr>
+          <w:rStyle w:val="NormalTok"/>
+        </w:rPr>
+        <w:t xml:space="preserve"> </w:t>
+      </w:r>
+      <w:r>
+        <w:rPr>
+          <w:rStyle w:val="NormalTok"/>
+        </w:rPr>
+        <w:t xml:space="preserve">+ name +</w:t>
+      </w:r>
+      <w:r>
+        <w:rPr>
+          <w:rStyle w:val="StringTok"/>
+        </w:rPr>
+        <w:t xml:space="preserve">", I am "</w:t>
+      </w:r>
+      <w:r>
+        <w:rPr>
+          <w:rStyle w:val="NormalTok"/>
+        </w:rPr>
+        <w:t xml:space="preserve"> </w:t>
+      </w:r>
+      <w:r>
+        <w:rPr>
+          <w:rStyle w:val="NormalTok"/>
+        </w:rPr>
+        <w:t xml:space="preserve">+ </w:t>
+      </w:r>
+      <w:r>
+        <w:rPr>
+          <w:rStyle w:val="DataTypeTok"/>
+        </w:rPr>
+        <w:t xml:space="preserve">str</w:t>
+      </w:r>
+      <w:r>
+        <w:rPr>
+          <w:rStyle w:val="NormalTok"/>
+        </w:rPr>
+        <w:t xml:space="preserve">(height) + </w:t>
+      </w:r>
+      <w:r>
+        <w:rPr>
+          <w:rStyle w:val="StringTok"/>
+        </w:rPr>
+        <w:t xml:space="preserve">" metres tall, have "</w:t>
+      </w:r>
+      <w:r>
+        <w:rPr>
+          <w:rStyle w:val="NormalTok"/>
+        </w:rPr>
+        <w:t xml:space="preserve"> </w:t>
+      </w:r>
+      <w:r>
+        <w:rPr>
+          <w:rStyle w:val="NormalTok"/>
+        </w:rPr>
+        <w:t xml:space="preserve">+ </w:t>
+      </w:r>
+      <w:r>
+        <w:rPr>
+          <w:rStyle w:val="DataTypeTok"/>
+        </w:rPr>
+        <w:t xml:space="preserve">str</w:t>
+      </w:r>
+      <w:r>
+        <w:rPr>
+          <w:rStyle w:val="NormalTok"/>
+        </w:rPr>
+        <w:t xml:space="preserve">(numberofcats) + </w:t>
+      </w:r>
+      <w:r>
+        <w:rPr>
+          <w:rStyle w:val="StringTok"/>
+        </w:rPr>
+        <w:t xml:space="preserve">" cats and was not born in "</w:t>
+      </w:r>
+      <w:r>
+        <w:rPr>
+          <w:rStyle w:val="NormalTok"/>
+        </w:rPr>
+        <w:t xml:space="preserve"> </w:t>
+      </w:r>
+      <w:r>
+        <w:rPr>
+          <w:rStyle w:val="NormalTok"/>
+        </w:rPr>
+        <w:t xml:space="preserve">+ notborn</w:t>
       </w:r>
     </w:p>
     <w:p>
@@ -1235,9 +1770,75 @@
       </w:pPr>
       <w:r>
         <w:rPr>
-          <w:rStyle w:val="VerbatimChar"/>
-        </w:rPr>
-        <w:t xml:space="preserve">string = "My name is %s, I am %.2f metres tall, have %i cats and was not born in %s" % (name, height, numberofcats, notborn)</w:t>
+          <w:rStyle w:val="NormalTok"/>
+        </w:rPr>
+        <w:t xml:space="preserve">string = </w:t>
+      </w:r>
+      <w:r>
+        <w:rPr>
+          <w:rStyle w:val="StringTok"/>
+        </w:rPr>
+        <w:t xml:space="preserve">"My name is </w:t>
+      </w:r>
+      <w:r>
+        <w:rPr>
+          <w:rStyle w:val="OtherTok"/>
+        </w:rPr>
+        <w:t xml:space="preserve">%s</w:t>
+      </w:r>
+      <w:r>
+        <w:rPr>
+          <w:rStyle w:val="StringTok"/>
+        </w:rPr>
+        <w:t xml:space="preserve">, I am </w:t>
+      </w:r>
+      <w:r>
+        <w:rPr>
+          <w:rStyle w:val="OtherTok"/>
+        </w:rPr>
+        <w:t xml:space="preserve">%.2f</w:t>
+      </w:r>
+      <w:r>
+        <w:rPr>
+          <w:rStyle w:val="StringTok"/>
+        </w:rPr>
+        <w:t xml:space="preserve"> metres tall, have </w:t>
+      </w:r>
+      <w:r>
+        <w:rPr>
+          <w:rStyle w:val="OtherTok"/>
+        </w:rPr>
+        <w:t xml:space="preserve">%i</w:t>
+      </w:r>
+      <w:r>
+        <w:rPr>
+          <w:rStyle w:val="StringTok"/>
+        </w:rPr>
+        <w:t xml:space="preserve"> cats and was not born in </w:t>
+      </w:r>
+      <w:r>
+        <w:rPr>
+          <w:rStyle w:val="OtherTok"/>
+        </w:rPr>
+        <w:t xml:space="preserve">%s</w:t>
+      </w:r>
+      <w:r>
+        <w:rPr>
+          <w:rStyle w:val="StringTok"/>
+        </w:rPr>
+        <w:t xml:space="preserve">"</w:t>
+      </w:r>
+      <w:r>
+        <w:rPr>
+          <w:rStyle w:val="NormalTok"/>
+        </w:rPr>
+        <w:t xml:space="preserve"> </w:t>
+      </w:r>
+      <w:r>
+        <w:rPr>
+          <w:rStyle w:val="NormalTok"/>
+        </w:rPr>
+        <w:t xml:space="preserve">% (name, height, numberofcats, notborn)</w:t>
       </w:r>
     </w:p>
     <w:p>
@@ -1447,34 +2048,112 @@
       </w:pPr>
       <w:r>
         <w:rPr>
-          <w:rStyle w:val="VerbatimChar"/>
-        </w:rPr>
-        <w:t xml:space="preserve">boolean = True</w:t>
-      </w:r>
-      <w:br/>
-      <w:r>
-        <w:rPr>
-          <w:rStyle w:val="VerbatimChar"/>
-        </w:rPr>
-        <w:t xml:space="preserve">if boolean:</w:t>
-      </w:r>
-      <w:br/>
-      <w:r>
-        <w:rPr>
-          <w:rStyle w:val="VerbatimChar"/>
-        </w:rPr>
-        <w:t xml:space="preserve">    print "boolean is %s" % boolean</w:t>
-      </w:r>
-    </w:p>
-    <w:p>
-      <w:pPr>
-        <w:numPr>
-          <w:numId w:val="1"/>
-          <w:ilvl w:val="0"/>
-        </w:numPr>
-      </w:pPr>
-      <w:r>
-        <w:t xml:space="preserve">Try typying the above code but change</w:t>
+          <w:rStyle w:val="NormalTok"/>
+        </w:rPr>
+        <w:t xml:space="preserve">boolean = </w:t>
+      </w:r>
+      <w:r>
+        <w:rPr>
+          <w:rStyle w:val="OtherTok"/>
+        </w:rPr>
+        <w:t xml:space="preserve">True</w:t>
+      </w:r>
+      <w:br/>
+      <w:r>
+        <w:rPr>
+          <w:rStyle w:val="KeywordTok"/>
+        </w:rPr>
+        <w:t xml:space="preserve">if</w:t>
+      </w:r>
+      <w:r>
+        <w:rPr>
+          <w:rStyle w:val="NormalTok"/>
+        </w:rPr>
+        <w:t xml:space="preserve"> </w:t>
+      </w:r>
+      <w:r>
+        <w:rPr>
+          <w:rStyle w:val="NormalTok"/>
+        </w:rPr>
+        <w:t xml:space="preserve">boolean:</w:t>
+      </w:r>
+      <w:br/>
+      <w:r>
+        <w:rPr>
+          <w:rStyle w:val="NormalTok"/>
+        </w:rPr>
+        <w:t xml:space="preserve"> </w:t>
+      </w:r>
+      <w:r>
+        <w:rPr>
+          <w:rStyle w:val="NormalTok"/>
+        </w:rPr>
+        <w:t xml:space="preserve"> </w:t>
+      </w:r>
+      <w:r>
+        <w:rPr>
+          <w:rStyle w:val="NormalTok"/>
+        </w:rPr>
+        <w:t xml:space="preserve"> </w:t>
+      </w:r>
+      <w:r>
+        <w:rPr>
+          <w:rStyle w:val="NormalTok"/>
+        </w:rPr>
+        <w:t xml:space="preserve"> </w:t>
+      </w:r>
+      <w:r>
+        <w:rPr>
+          <w:rStyle w:val="KeywordTok"/>
+        </w:rPr>
+        <w:t xml:space="preserve">print</w:t>
+      </w:r>
+      <w:r>
+        <w:rPr>
+          <w:rStyle w:val="NormalTok"/>
+        </w:rPr>
+        <w:t xml:space="preserve"> </w:t>
+      </w:r>
+      <w:r>
+        <w:rPr>
+          <w:rStyle w:val="StringTok"/>
+        </w:rPr>
+        <w:t xml:space="preserve">"boolean is </w:t>
+      </w:r>
+      <w:r>
+        <w:rPr>
+          <w:rStyle w:val="OtherTok"/>
+        </w:rPr>
+        <w:t xml:space="preserve">%s</w:t>
+      </w:r>
+      <w:r>
+        <w:rPr>
+          <w:rStyle w:val="StringTok"/>
+        </w:rPr>
+        <w:t xml:space="preserve">"</w:t>
+      </w:r>
+      <w:r>
+        <w:rPr>
+          <w:rStyle w:val="NormalTok"/>
+        </w:rPr>
+        <w:t xml:space="preserve"> </w:t>
+      </w:r>
+      <w:r>
+        <w:rPr>
+          <w:rStyle w:val="NormalTok"/>
+        </w:rPr>
+        <w:t xml:space="preserve">% boolean</w:t>
+      </w:r>
+    </w:p>
+    <w:p>
+      <w:pPr>
+        <w:numPr>
+          <w:numId w:val="1"/>
+          <w:ilvl w:val="0"/>
+        </w:numPr>
+      </w:pPr>
+      <w:r>
+        <w:t xml:space="preserve">Try typeing the above code but change</w:t>
       </w:r>
       <w:r>
         <w:t xml:space="preserve"> </w:t>
@@ -1714,44 +2393,206 @@
       </w:pPr>
       <w:r>
         <w:rPr>
-          <w:rStyle w:val="VerbatimChar"/>
-        </w:rPr>
-        <w:t xml:space="preserve">num = 11</w:t>
-      </w:r>
-      <w:br/>
-      <w:r>
-        <w:rPr>
-          <w:rStyle w:val="VerbatimChar"/>
-        </w:rPr>
-        <w:t xml:space="preserve">print num % 2 == 0</w:t>
-      </w:r>
-      <w:br/>
-      <w:r>
-        <w:rPr>
-          <w:rStyle w:val="VerbatimChar"/>
-        </w:rPr>
-        <w:t xml:space="preserve">if num % 2 == 0:</w:t>
-      </w:r>
-      <w:br/>
-      <w:r>
-        <w:rPr>
-          <w:rStyle w:val="VerbatimChar"/>
-        </w:rPr>
-        <w:t xml:space="preserve">    print "num is an even number"</w:t>
-      </w:r>
-      <w:br/>
-      <w:r>
-        <w:rPr>
-          <w:rStyle w:val="VerbatimChar"/>
-        </w:rPr>
-        <w:t xml:space="preserve">else:</w:t>
-      </w:r>
-      <w:br/>
-      <w:r>
-        <w:rPr>
-          <w:rStyle w:val="VerbatimChar"/>
-        </w:rPr>
-        <w:t xml:space="preserve">    print "num is an odd number"</w:t>
+          <w:rStyle w:val="NormalTok"/>
+        </w:rPr>
+        <w:t xml:space="preserve">num = </w:t>
+      </w:r>
+      <w:r>
+        <w:rPr>
+          <w:rStyle w:val="DecValTok"/>
+        </w:rPr>
+        <w:t xml:space="preserve">11</w:t>
+      </w:r>
+      <w:br/>
+      <w:r>
+        <w:rPr>
+          <w:rStyle w:val="KeywordTok"/>
+        </w:rPr>
+        <w:t xml:space="preserve">print</w:t>
+      </w:r>
+      <w:r>
+        <w:rPr>
+          <w:rStyle w:val="NormalTok"/>
+        </w:rPr>
+        <w:t xml:space="preserve"> </w:t>
+      </w:r>
+      <w:r>
+        <w:rPr>
+          <w:rStyle w:val="NormalTok"/>
+        </w:rPr>
+        <w:t xml:space="preserve">num % </w:t>
+      </w:r>
+      <w:r>
+        <w:rPr>
+          <w:rStyle w:val="DecValTok"/>
+        </w:rPr>
+        <w:t xml:space="preserve">2</w:t>
+      </w:r>
+      <w:r>
+        <w:rPr>
+          <w:rStyle w:val="NormalTok"/>
+        </w:rPr>
+        <w:t xml:space="preserve"> </w:t>
+      </w:r>
+      <w:r>
+        <w:rPr>
+          <w:rStyle w:val="NormalTok"/>
+        </w:rPr>
+        <w:t xml:space="preserve">== </w:t>
+      </w:r>
+      <w:r>
+        <w:rPr>
+          <w:rStyle w:val="DecValTok"/>
+        </w:rPr>
+        <w:t xml:space="preserve">0</w:t>
+      </w:r>
+      <w:br/>
+      <w:r>
+        <w:rPr>
+          <w:rStyle w:val="KeywordTok"/>
+        </w:rPr>
+        <w:t xml:space="preserve">if</w:t>
+      </w:r>
+      <w:r>
+        <w:rPr>
+          <w:rStyle w:val="NormalTok"/>
+        </w:rPr>
+        <w:t xml:space="preserve"> </w:t>
+      </w:r>
+      <w:r>
+        <w:rPr>
+          <w:rStyle w:val="NormalTok"/>
+        </w:rPr>
+        <w:t xml:space="preserve">num % </w:t>
+      </w:r>
+      <w:r>
+        <w:rPr>
+          <w:rStyle w:val="DecValTok"/>
+        </w:rPr>
+        <w:t xml:space="preserve">2</w:t>
+      </w:r>
+      <w:r>
+        <w:rPr>
+          <w:rStyle w:val="NormalTok"/>
+        </w:rPr>
+        <w:t xml:space="preserve"> </w:t>
+      </w:r>
+      <w:r>
+        <w:rPr>
+          <w:rStyle w:val="NormalTok"/>
+        </w:rPr>
+        <w:t xml:space="preserve">== </w:t>
+      </w:r>
+      <w:r>
+        <w:rPr>
+          <w:rStyle w:val="DecValTok"/>
+        </w:rPr>
+        <w:t xml:space="preserve">0</w:t>
+      </w:r>
+      <w:r>
+        <w:rPr>
+          <w:rStyle w:val="NormalTok"/>
+        </w:rPr>
+        <w:t xml:space="preserve">:</w:t>
+      </w:r>
+      <w:br/>
+      <w:r>
+        <w:rPr>
+          <w:rStyle w:val="NormalTok"/>
+        </w:rPr>
+        <w:t xml:space="preserve"> </w:t>
+      </w:r>
+      <w:r>
+        <w:rPr>
+          <w:rStyle w:val="NormalTok"/>
+        </w:rPr>
+        <w:t xml:space="preserve"> </w:t>
+      </w:r>
+      <w:r>
+        <w:rPr>
+          <w:rStyle w:val="NormalTok"/>
+        </w:rPr>
+        <w:t xml:space="preserve"> </w:t>
+      </w:r>
+      <w:r>
+        <w:rPr>
+          <w:rStyle w:val="NormalTok"/>
+        </w:rPr>
+        <w:t xml:space="preserve"> </w:t>
+      </w:r>
+      <w:r>
+        <w:rPr>
+          <w:rStyle w:val="KeywordTok"/>
+        </w:rPr>
+        <w:t xml:space="preserve">print</w:t>
+      </w:r>
+      <w:r>
+        <w:rPr>
+          <w:rStyle w:val="NormalTok"/>
+        </w:rPr>
+        <w:t xml:space="preserve"> </w:t>
+      </w:r>
+      <w:r>
+        <w:rPr>
+          <w:rStyle w:val="StringTok"/>
+        </w:rPr>
+        <w:t xml:space="preserve">"num is an even number"</w:t>
+      </w:r>
+      <w:br/>
+      <w:r>
+        <w:rPr>
+          <w:rStyle w:val="KeywordTok"/>
+        </w:rPr>
+        <w:t xml:space="preserve">else</w:t>
+      </w:r>
+      <w:r>
+        <w:rPr>
+          <w:rStyle w:val="NormalTok"/>
+        </w:rPr>
+        <w:t xml:space="preserve">:</w:t>
+      </w:r>
+      <w:br/>
+      <w:r>
+        <w:rPr>
+          <w:rStyle w:val="NormalTok"/>
+        </w:rPr>
+        <w:t xml:space="preserve"> </w:t>
+      </w:r>
+      <w:r>
+        <w:rPr>
+          <w:rStyle w:val="NormalTok"/>
+        </w:rPr>
+        <w:t xml:space="preserve"> </w:t>
+      </w:r>
+      <w:r>
+        <w:rPr>
+          <w:rStyle w:val="NormalTok"/>
+        </w:rPr>
+        <w:t xml:space="preserve"> </w:t>
+      </w:r>
+      <w:r>
+        <w:rPr>
+          <w:rStyle w:val="NormalTok"/>
+        </w:rPr>
+        <w:t xml:space="preserve"> </w:t>
+      </w:r>
+      <w:r>
+        <w:rPr>
+          <w:rStyle w:val="KeywordTok"/>
+        </w:rPr>
+        <w:t xml:space="preserve">print</w:t>
+      </w:r>
+      <w:r>
+        <w:rPr>
+          <w:rStyle w:val="NormalTok"/>
+        </w:rPr>
+        <w:t xml:space="preserve"> </w:t>
+      </w:r>
+      <w:r>
+        <w:rPr>
+          <w:rStyle w:val="StringTok"/>
+        </w:rPr>
+        <w:t xml:space="preserve">"num is an odd number"</w:t>
       </w:r>
     </w:p>
     <w:p>
@@ -1946,20 +2787,228 @@
       </w:pPr>
       <w:r>
         <w:rPr>
+          <w:rStyle w:val="KeywordTok"/>
+        </w:rPr>
+        <w:t xml:space="preserve">print</w:t>
+      </w:r>
+      <w:r>
+        <w:rPr>
+          <w:rStyle w:val="NormalTok"/>
+        </w:rPr>
+        <w:t xml:space="preserve"> </w:t>
+      </w:r>
+      <w:r>
+        <w:rPr>
+          <w:rStyle w:val="DataTypeTok"/>
+        </w:rPr>
+        <w:t xml:space="preserve">range</w:t>
+      </w:r>
+      <w:r>
+        <w:rPr>
+          <w:rStyle w:val="NormalTok"/>
+        </w:rPr>
+        <w:t xml:space="preserve">(</w:t>
+      </w:r>
+      <w:r>
+        <w:rPr>
+          <w:rStyle w:val="DecValTok"/>
+        </w:rPr>
+        <w:t xml:space="preserve">10</w:t>
+      </w:r>
+      <w:r>
+        <w:rPr>
+          <w:rStyle w:val="NormalTok"/>
+        </w:rPr>
+        <w:t xml:space="preserve">)</w:t>
+      </w:r>
+    </w:p>
+    <w:p>
+      <w:pPr>
+        <w:numPr>
+          <w:numId w:val="1"/>
+          <w:ilvl w:val="0"/>
+        </w:numPr>
+      </w:pPr>
+      <w:r>
+        <w:t xml:space="preserve">Note that this gives a list starting at 0 of size 10 (so it goes up to the integer 9). We can include 2 arguments in to this function:</w:t>
+      </w:r>
+    </w:p>
+    <w:p>
+      <w:pPr>
+        <w:pStyle w:val="SourceCode"/>
+        <w:numPr>
+          <w:numId w:val="1"/>
+          <w:ilvl w:val="0"/>
+        </w:numPr>
+      </w:pPr>
+      <w:r>
+        <w:rPr>
+          <w:rStyle w:val="KeywordTok"/>
+        </w:rPr>
+        <w:t xml:space="preserve">print</w:t>
+      </w:r>
+      <w:r>
+        <w:rPr>
+          <w:rStyle w:val="NormalTok"/>
+        </w:rPr>
+        <w:t xml:space="preserve"> </w:t>
+      </w:r>
+      <w:r>
+        <w:rPr>
+          <w:rStyle w:val="DataTypeTok"/>
+        </w:rPr>
+        <w:t xml:space="preserve">range</w:t>
+      </w:r>
+      <w:r>
+        <w:rPr>
+          <w:rStyle w:val="NormalTok"/>
+        </w:rPr>
+        <w:t xml:space="preserve">(</w:t>
+      </w:r>
+      <w:r>
+        <w:rPr>
+          <w:rStyle w:val="DecValTok"/>
+        </w:rPr>
+        <w:t xml:space="preserve">3</w:t>
+      </w:r>
+      <w:r>
+        <w:rPr>
+          <w:rStyle w:val="NormalTok"/>
+        </w:rPr>
+        <w:t xml:space="preserve">,</w:t>
+      </w:r>
+      <w:r>
+        <w:rPr>
+          <w:rStyle w:val="DecValTok"/>
+        </w:rPr>
+        <w:t xml:space="preserve">10</w:t>
+      </w:r>
+      <w:r>
+        <w:rPr>
+          <w:rStyle w:val="NormalTok"/>
+        </w:rPr>
+        <w:t xml:space="preserve">)</w:t>
+      </w:r>
+    </w:p>
+    <w:p>
+      <w:pPr>
+        <w:numPr>
+          <w:numId w:val="1"/>
+          <w:ilvl w:val="0"/>
+        </w:numPr>
+      </w:pPr>
+      <w:r>
+        <w:t xml:space="preserve">We can also include 3 arguments:</w:t>
+      </w:r>
+    </w:p>
+    <w:p>
+      <w:pPr>
+        <w:pStyle w:val="SourceCode"/>
+        <w:numPr>
+          <w:numId w:val="1"/>
+          <w:ilvl w:val="0"/>
+        </w:numPr>
+      </w:pPr>
+      <w:r>
+        <w:rPr>
+          <w:rStyle w:val="KeywordTok"/>
+        </w:rPr>
+        <w:t xml:space="preserve">print</w:t>
+      </w:r>
+      <w:r>
+        <w:rPr>
+          <w:rStyle w:val="NormalTok"/>
+        </w:rPr>
+        <w:t xml:space="preserve"> </w:t>
+      </w:r>
+      <w:r>
+        <w:rPr>
+          <w:rStyle w:val="DataTypeTok"/>
+        </w:rPr>
+        <w:t xml:space="preserve">range</w:t>
+      </w:r>
+      <w:r>
+        <w:rPr>
+          <w:rStyle w:val="NormalTok"/>
+        </w:rPr>
+        <w:t xml:space="preserve">(</w:t>
+      </w:r>
+      <w:r>
+        <w:rPr>
+          <w:rStyle w:val="DecValTok"/>
+        </w:rPr>
+        <w:t xml:space="preserve">0</w:t>
+      </w:r>
+      <w:r>
+        <w:rPr>
+          <w:rStyle w:val="NormalTok"/>
+        </w:rPr>
+        <w:t xml:space="preserve">,</w:t>
+      </w:r>
+      <w:r>
+        <w:rPr>
+          <w:rStyle w:val="DecValTok"/>
+        </w:rPr>
+        <w:t xml:space="preserve">10</w:t>
+      </w:r>
+      <w:r>
+        <w:rPr>
+          <w:rStyle w:val="NormalTok"/>
+        </w:rPr>
+        <w:t xml:space="preserve">,</w:t>
+      </w:r>
+      <w:r>
+        <w:rPr>
+          <w:rStyle w:val="DecValTok"/>
+        </w:rPr>
+        <w:t xml:space="preserve">2</w:t>
+      </w:r>
+      <w:r>
+        <w:rPr>
+          <w:rStyle w:val="NormalTok"/>
+        </w:rPr>
+        <w:t xml:space="preserve">)</w:t>
+      </w:r>
+    </w:p>
+    <w:p>
+      <w:pPr>
+        <w:numPr>
+          <w:numId w:val="1"/>
+          <w:ilvl w:val="0"/>
+        </w:numPr>
+      </w:pPr>
+      <w:r>
+        <w:t xml:space="preserve">Using</w:t>
+      </w:r>
+      <w:r>
+        <w:t xml:space="preserve"> </w:t>
+      </w:r>
+      <w:r>
+        <w:rPr>
           <w:rStyle w:val="VerbatimChar"/>
         </w:rPr>
-        <w:t xml:space="preserve">print range(10)</w:t>
-      </w:r>
-    </w:p>
-    <w:p>
-      <w:pPr>
-        <w:numPr>
-          <w:numId w:val="1"/>
-          <w:ilvl w:val="0"/>
-        </w:numPr>
-      </w:pPr>
-      <w:r>
-        <w:t xml:space="preserve">Note that this gives a list starting at 0 of size 10 (so it goes up to the integer 9). We can include 2 arguments in to this function:</w:t>
+        <w:t xml:space="preserve">range()</w:t>
+      </w:r>
+      <w:r>
+        <w:t xml:space="preserve"> </w:t>
+      </w:r>
+      <w:r>
+        <w:t xml:space="preserve">we can use the basic</w:t>
+      </w:r>
+      <w:r>
+        <w:t xml:space="preserve"> </w:t>
+      </w:r>
+      <w:r>
+        <w:rPr>
+          <w:rStyle w:val="VerbatimChar"/>
+        </w:rPr>
+        <w:t xml:space="preserve">for</w:t>
+      </w:r>
+      <w:r>
+        <w:t xml:space="preserve"> </w:t>
+      </w:r>
+      <w:r>
+        <w:t xml:space="preserve">loop in Python (a type of count controlled loop):</w:t>
       </w:r>
     </w:p>
     <w:p>
@@ -1972,98 +3021,88 @@
       </w:pPr>
       <w:r>
         <w:rPr>
-          <w:rStyle w:val="VerbatimChar"/>
-        </w:rPr>
-        <w:t xml:space="preserve">print range(3,10)</w:t>
-      </w:r>
-    </w:p>
-    <w:p>
-      <w:pPr>
-        <w:numPr>
-          <w:numId w:val="1"/>
-          <w:ilvl w:val="0"/>
-        </w:numPr>
-      </w:pPr>
-      <w:r>
-        <w:t xml:space="preserve">We can also include 3 arguments:</w:t>
-      </w:r>
-    </w:p>
-    <w:p>
-      <w:pPr>
-        <w:pStyle w:val="SourceCode"/>
-        <w:numPr>
-          <w:numId w:val="1"/>
-          <w:ilvl w:val="0"/>
-        </w:numPr>
-      </w:pPr>
-      <w:r>
-        <w:rPr>
-          <w:rStyle w:val="VerbatimChar"/>
-        </w:rPr>
-        <w:t xml:space="preserve">print range(0,10,2)</w:t>
-      </w:r>
-    </w:p>
-    <w:p>
-      <w:pPr>
-        <w:numPr>
-          <w:numId w:val="1"/>
-          <w:ilvl w:val="0"/>
-        </w:numPr>
-      </w:pPr>
-      <w:r>
-        <w:t xml:space="preserve">Using</w:t>
-      </w:r>
-      <w:r>
-        <w:t xml:space="preserve"> </w:t>
-      </w:r>
-      <w:r>
-        <w:rPr>
-          <w:rStyle w:val="VerbatimChar"/>
-        </w:rPr>
-        <w:t xml:space="preserve">range()</w:t>
-      </w:r>
-      <w:r>
-        <w:t xml:space="preserve"> </w:t>
-      </w:r>
-      <w:r>
-        <w:t xml:space="preserve">we can use the basic</w:t>
-      </w:r>
-      <w:r>
-        <w:t xml:space="preserve"> </w:t>
-      </w:r>
-      <w:r>
-        <w:rPr>
-          <w:rStyle w:val="VerbatimChar"/>
+          <w:rStyle w:val="KeywordTok"/>
         </w:rPr>
         <w:t xml:space="preserve">for</w:t>
       </w:r>
       <w:r>
-        <w:t xml:space="preserve"> </w:t>
-      </w:r>
-      <w:r>
-        <w:t xml:space="preserve">loop in Python (a type of count controlled loop):</w:t>
-      </w:r>
-    </w:p>
-    <w:p>
-      <w:pPr>
-        <w:pStyle w:val="SourceCode"/>
-        <w:numPr>
-          <w:numId w:val="1"/>
-          <w:ilvl w:val="0"/>
-        </w:numPr>
-      </w:pPr>
-      <w:r>
-        <w:rPr>
-          <w:rStyle w:val="VerbatimChar"/>
-        </w:rPr>
-        <w:t xml:space="preserve">for i in range(10):</w:t>
-      </w:r>
-      <w:br/>
-      <w:r>
-        <w:rPr>
-          <w:rStyle w:val="VerbatimChar"/>
-        </w:rPr>
-        <w:t xml:space="preserve">    print i</w:t>
+        <w:rPr>
+          <w:rStyle w:val="NormalTok"/>
+        </w:rPr>
+        <w:t xml:space="preserve"> </w:t>
+      </w:r>
+      <w:r>
+        <w:rPr>
+          <w:rStyle w:val="NormalTok"/>
+        </w:rPr>
+        <w:t xml:space="preserve">i in </w:t>
+      </w:r>
+      <w:r>
+        <w:rPr>
+          <w:rStyle w:val="DataTypeTok"/>
+        </w:rPr>
+        <w:t xml:space="preserve">range</w:t>
+      </w:r>
+      <w:r>
+        <w:rPr>
+          <w:rStyle w:val="NormalTok"/>
+        </w:rPr>
+        <w:t xml:space="preserve">(</w:t>
+      </w:r>
+      <w:r>
+        <w:rPr>
+          <w:rStyle w:val="DecValTok"/>
+        </w:rPr>
+        <w:t xml:space="preserve">10</w:t>
+      </w:r>
+      <w:r>
+        <w:rPr>
+          <w:rStyle w:val="NormalTok"/>
+        </w:rPr>
+        <w:t xml:space="preserve">):</w:t>
+      </w:r>
+      <w:br/>
+      <w:r>
+        <w:rPr>
+          <w:rStyle w:val="NormalTok"/>
+        </w:rPr>
+        <w:t xml:space="preserve"> </w:t>
+      </w:r>
+      <w:r>
+        <w:rPr>
+          <w:rStyle w:val="NormalTok"/>
+        </w:rPr>
+        <w:t xml:space="preserve"> </w:t>
+      </w:r>
+      <w:r>
+        <w:rPr>
+          <w:rStyle w:val="NormalTok"/>
+        </w:rPr>
+        <w:t xml:space="preserve"> </w:t>
+      </w:r>
+      <w:r>
+        <w:rPr>
+          <w:rStyle w:val="NormalTok"/>
+        </w:rPr>
+        <w:t xml:space="preserve"> </w:t>
+      </w:r>
+      <w:r>
+        <w:rPr>
+          <w:rStyle w:val="KeywordTok"/>
+        </w:rPr>
+        <w:t xml:space="preserve">print</w:t>
+      </w:r>
+      <w:r>
+        <w:rPr>
+          <w:rStyle w:val="NormalTok"/>
+        </w:rPr>
+        <w:t xml:space="preserve"> </w:t>
+      </w:r>
+      <w:r>
+        <w:rPr>
+          <w:rStyle w:val="NormalTok"/>
+        </w:rPr>
+        <w:t xml:space="preserve">i</w:t>
       </w:r>
     </w:p>
     <w:p>
@@ -2175,16 +3214,112 @@
       </w:pPr>
       <w:r>
         <w:rPr>
-          <w:rStyle w:val="VerbatimChar"/>
-        </w:rPr>
-        <w:t xml:space="preserve">for e in ["dog", "cat", 3, "I love mathematics"]:</w:t>
-      </w:r>
-      <w:br/>
-      <w:r>
-        <w:rPr>
-          <w:rStyle w:val="VerbatimChar"/>
-        </w:rPr>
-        <w:t xml:space="preserve">    print e</w:t>
+          <w:rStyle w:val="KeywordTok"/>
+        </w:rPr>
+        <w:t xml:space="preserve">for</w:t>
+      </w:r>
+      <w:r>
+        <w:rPr>
+          <w:rStyle w:val="NormalTok"/>
+        </w:rPr>
+        <w:t xml:space="preserve"> </w:t>
+      </w:r>
+      <w:r>
+        <w:rPr>
+          <w:rStyle w:val="NormalTok"/>
+        </w:rPr>
+        <w:t xml:space="preserve">e in [</w:t>
+      </w:r>
+      <w:r>
+        <w:rPr>
+          <w:rStyle w:val="StringTok"/>
+        </w:rPr>
+        <w:t xml:space="preserve">"dog"</w:t>
+      </w:r>
+      <w:r>
+        <w:rPr>
+          <w:rStyle w:val="NormalTok"/>
+        </w:rPr>
+        <w:t xml:space="preserve">, </w:t>
+      </w:r>
+      <w:r>
+        <w:rPr>
+          <w:rStyle w:val="StringTok"/>
+        </w:rPr>
+        <w:t xml:space="preserve">"cat"</w:t>
+      </w:r>
+      <w:r>
+        <w:rPr>
+          <w:rStyle w:val="NormalTok"/>
+        </w:rPr>
+        <w:t xml:space="preserve">, </w:t>
+      </w:r>
+      <w:r>
+        <w:rPr>
+          <w:rStyle w:val="DecValTok"/>
+        </w:rPr>
+        <w:t xml:space="preserve">3</w:t>
+      </w:r>
+      <w:r>
+        <w:rPr>
+          <w:rStyle w:val="NormalTok"/>
+        </w:rPr>
+        <w:t xml:space="preserve">, </w:t>
+      </w:r>
+      <w:r>
+        <w:rPr>
+          <w:rStyle w:val="StringTok"/>
+        </w:rPr>
+        <w:t xml:space="preserve">"I love mathematics"</w:t>
+      </w:r>
+      <w:r>
+        <w:rPr>
+          <w:rStyle w:val="NormalTok"/>
+        </w:rPr>
+        <w:t xml:space="preserve">]:</w:t>
+      </w:r>
+      <w:br/>
+      <w:r>
+        <w:rPr>
+          <w:rStyle w:val="NormalTok"/>
+        </w:rPr>
+        <w:t xml:space="preserve"> </w:t>
+      </w:r>
+      <w:r>
+        <w:rPr>
+          <w:rStyle w:val="NormalTok"/>
+        </w:rPr>
+        <w:t xml:space="preserve"> </w:t>
+      </w:r>
+      <w:r>
+        <w:rPr>
+          <w:rStyle w:val="NormalTok"/>
+        </w:rPr>
+        <w:t xml:space="preserve"> </w:t>
+      </w:r>
+      <w:r>
+        <w:rPr>
+          <w:rStyle w:val="NormalTok"/>
+        </w:rPr>
+        <w:t xml:space="preserve"> </w:t>
+      </w:r>
+      <w:r>
+        <w:rPr>
+          <w:rStyle w:val="KeywordTok"/>
+        </w:rPr>
+        <w:t xml:space="preserve">print</w:t>
+      </w:r>
+      <w:r>
+        <w:rPr>
+          <w:rStyle w:val="NormalTok"/>
+        </w:rPr>
+        <w:t xml:space="preserve"> </w:t>
+      </w:r>
+      <w:r>
+        <w:rPr>
+          <w:rStyle w:val="NormalTok"/>
+        </w:rPr>
+        <w:t xml:space="preserve">e</w:t>
       </w:r>
     </w:p>
     <w:p>
@@ -2208,30 +3343,108 @@
       </w:pPr>
       <w:r>
         <w:rPr>
-          <w:rStyle w:val="VerbatimChar"/>
-        </w:rPr>
-        <w:t xml:space="preserve">s = 0</w:t>
-      </w:r>
-      <w:br/>
-      <w:r>
-        <w:rPr>
-          <w:rStyle w:val="VerbatimChar"/>
-        </w:rPr>
-        <w:t xml:space="preserve">for i in range(1001):</w:t>
-      </w:r>
-      <w:br/>
-      <w:r>
-        <w:rPr>
-          <w:rStyle w:val="VerbatimChar"/>
-        </w:rPr>
-        <w:t xml:space="preserve">    s += i</w:t>
-      </w:r>
-      <w:br/>
-      <w:r>
-        <w:rPr>
-          <w:rStyle w:val="VerbatimChar"/>
-        </w:rPr>
-        <w:t xml:space="preserve">print s</w:t>
+          <w:rStyle w:val="NormalTok"/>
+        </w:rPr>
+        <w:t xml:space="preserve">s = </w:t>
+      </w:r>
+      <w:r>
+        <w:rPr>
+          <w:rStyle w:val="DecValTok"/>
+        </w:rPr>
+        <w:t xml:space="preserve">0</w:t>
+      </w:r>
+      <w:br/>
+      <w:r>
+        <w:rPr>
+          <w:rStyle w:val="KeywordTok"/>
+        </w:rPr>
+        <w:t xml:space="preserve">for</w:t>
+      </w:r>
+      <w:r>
+        <w:rPr>
+          <w:rStyle w:val="NormalTok"/>
+        </w:rPr>
+        <w:t xml:space="preserve"> </w:t>
+      </w:r>
+      <w:r>
+        <w:rPr>
+          <w:rStyle w:val="NormalTok"/>
+        </w:rPr>
+        <w:t xml:space="preserve">i in </w:t>
+      </w:r>
+      <w:r>
+        <w:rPr>
+          <w:rStyle w:val="DataTypeTok"/>
+        </w:rPr>
+        <w:t xml:space="preserve">range</w:t>
+      </w:r>
+      <w:r>
+        <w:rPr>
+          <w:rStyle w:val="NormalTok"/>
+        </w:rPr>
+        <w:t xml:space="preserve">(</w:t>
+      </w:r>
+      <w:r>
+        <w:rPr>
+          <w:rStyle w:val="DecValTok"/>
+        </w:rPr>
+        <w:t xml:space="preserve">1001</w:t>
+      </w:r>
+      <w:r>
+        <w:rPr>
+          <w:rStyle w:val="NormalTok"/>
+        </w:rPr>
+        <w:t xml:space="preserve">):</w:t>
+      </w:r>
+      <w:br/>
+      <w:r>
+        <w:rPr>
+          <w:rStyle w:val="NormalTok"/>
+        </w:rPr>
+        <w:t xml:space="preserve"> </w:t>
+      </w:r>
+      <w:r>
+        <w:rPr>
+          <w:rStyle w:val="NormalTok"/>
+        </w:rPr>
+        <w:t xml:space="preserve"> </w:t>
+      </w:r>
+      <w:r>
+        <w:rPr>
+          <w:rStyle w:val="NormalTok"/>
+        </w:rPr>
+        <w:t xml:space="preserve"> </w:t>
+      </w:r>
+      <w:r>
+        <w:rPr>
+          <w:rStyle w:val="NormalTok"/>
+        </w:rPr>
+        <w:t xml:space="preserve"> </w:t>
+      </w:r>
+      <w:r>
+        <w:rPr>
+          <w:rStyle w:val="NormalTok"/>
+        </w:rPr>
+        <w:t xml:space="preserve">s += i</w:t>
+      </w:r>
+      <w:br/>
+      <w:r>
+        <w:rPr>
+          <w:rStyle w:val="KeywordTok"/>
+        </w:rPr>
+        <w:t xml:space="preserve">print</w:t>
+      </w:r>
+      <w:r>
+        <w:rPr>
+          <w:rStyle w:val="NormalTok"/>
+        </w:rPr>
+        <w:t xml:space="preserve"> </w:t>
+      </w:r>
+      <w:r>
+        <w:rPr>
+          <w:rStyle w:val="NormalTok"/>
+        </w:rPr>
+        <w:t xml:space="preserve">s</w:t>
       </w:r>
     </w:p>
     <w:p>
@@ -2331,30 +3544,126 @@
       </w:pPr>
       <w:r>
         <w:rPr>
-          <w:rStyle w:val="VerbatimChar"/>
-        </w:rPr>
-        <w:t xml:space="preserve">k = 0</w:t>
-      </w:r>
-      <w:br/>
-      <w:r>
-        <w:rPr>
-          <w:rStyle w:val="VerbatimChar"/>
-        </w:rPr>
-        <w:t xml:space="preserve">while k &lt; 10:</w:t>
-      </w:r>
-      <w:br/>
-      <w:r>
-        <w:rPr>
-          <w:rStyle w:val="VerbatimChar"/>
-        </w:rPr>
-        <w:t xml:space="preserve">    print k</w:t>
-      </w:r>
-      <w:br/>
-      <w:r>
-        <w:rPr>
-          <w:rStyle w:val="VerbatimChar"/>
-        </w:rPr>
-        <w:t xml:space="preserve">    k += 1</w:t>
+          <w:rStyle w:val="NormalTok"/>
+        </w:rPr>
+        <w:t xml:space="preserve">k = </w:t>
+      </w:r>
+      <w:r>
+        <w:rPr>
+          <w:rStyle w:val="DecValTok"/>
+        </w:rPr>
+        <w:t xml:space="preserve">0</w:t>
+      </w:r>
+      <w:br/>
+      <w:r>
+        <w:rPr>
+          <w:rStyle w:val="KeywordTok"/>
+        </w:rPr>
+        <w:t xml:space="preserve">while</w:t>
+      </w:r>
+      <w:r>
+        <w:rPr>
+          <w:rStyle w:val="NormalTok"/>
+        </w:rPr>
+        <w:t xml:space="preserve"> </w:t>
+      </w:r>
+      <w:r>
+        <w:rPr>
+          <w:rStyle w:val="NormalTok"/>
+        </w:rPr>
+        <w:t xml:space="preserve">k &lt; </w:t>
+      </w:r>
+      <w:r>
+        <w:rPr>
+          <w:rStyle w:val="DecValTok"/>
+        </w:rPr>
+        <w:t xml:space="preserve">10</w:t>
+      </w:r>
+      <w:r>
+        <w:rPr>
+          <w:rStyle w:val="NormalTok"/>
+        </w:rPr>
+        <w:t xml:space="preserve">:</w:t>
+      </w:r>
+      <w:br/>
+      <w:r>
+        <w:rPr>
+          <w:rStyle w:val="NormalTok"/>
+        </w:rPr>
+        <w:t xml:space="preserve"> </w:t>
+      </w:r>
+      <w:r>
+        <w:rPr>
+          <w:rStyle w:val="NormalTok"/>
+        </w:rPr>
+        <w:t xml:space="preserve"> </w:t>
+      </w:r>
+      <w:r>
+        <w:rPr>
+          <w:rStyle w:val="NormalTok"/>
+        </w:rPr>
+        <w:t xml:space="preserve"> </w:t>
+      </w:r>
+      <w:r>
+        <w:rPr>
+          <w:rStyle w:val="NormalTok"/>
+        </w:rPr>
+        <w:t xml:space="preserve"> </w:t>
+      </w:r>
+      <w:r>
+        <w:rPr>
+          <w:rStyle w:val="KeywordTok"/>
+        </w:rPr>
+        <w:t xml:space="preserve">print</w:t>
+      </w:r>
+      <w:r>
+        <w:rPr>
+          <w:rStyle w:val="NormalTok"/>
+        </w:rPr>
+        <w:t xml:space="preserve"> </w:t>
+      </w:r>
+      <w:r>
+        <w:rPr>
+          <w:rStyle w:val="NormalTok"/>
+        </w:rPr>
+        <w:t xml:space="preserve">k</w:t>
+      </w:r>
+      <w:br/>
+      <w:r>
+        <w:rPr>
+          <w:rStyle w:val="NormalTok"/>
+        </w:rPr>
+        <w:t xml:space="preserve"> </w:t>
+      </w:r>
+      <w:r>
+        <w:rPr>
+          <w:rStyle w:val="NormalTok"/>
+        </w:rPr>
+        <w:t xml:space="preserve"> </w:t>
+      </w:r>
+      <w:r>
+        <w:rPr>
+          <w:rStyle w:val="NormalTok"/>
+        </w:rPr>
+        <w:t xml:space="preserve"> </w:t>
+      </w:r>
+      <w:r>
+        <w:rPr>
+          <w:rStyle w:val="NormalTok"/>
+        </w:rPr>
+        <w:t xml:space="preserve"> </w:t>
+      </w:r>
+      <w:r>
+        <w:rPr>
+          <w:rStyle w:val="NormalTok"/>
+        </w:rPr>
+        <w:t xml:space="preserve">k += </w:t>
+      </w:r>
+      <w:r>
+        <w:rPr>
+          <w:rStyle w:val="DecValTok"/>
+        </w:rPr>
+        <w:t xml:space="preserve">1</w:t>
       </w:r>
     </w:p>
     <w:p>
@@ -2930,50 +4239,98 @@
       </w:pPr>
       <w:r>
         <w:rPr>
+          <w:rStyle w:val="KeywordTok"/>
+        </w:rPr>
+        <w:t xml:space="preserve">def</w:t>
+      </w:r>
+      <w:r>
+        <w:rPr>
+          <w:rStyle w:val="NormalTok"/>
+        </w:rPr>
+        <w:t xml:space="preserve"> </w:t>
+      </w:r>
+      <w:r>
+        <w:rPr>
+          <w:rStyle w:val="NormalTok"/>
+        </w:rPr>
+        <w:t xml:space="preserve">printhello():</w:t>
+      </w:r>
+      <w:br/>
+      <w:r>
+        <w:rPr>
+          <w:rStyle w:val="NormalTok"/>
+        </w:rPr>
+        <w:t xml:space="preserve"> </w:t>
+      </w:r>
+      <w:r>
+        <w:rPr>
+          <w:rStyle w:val="NormalTok"/>
+        </w:rPr>
+        <w:t xml:space="preserve"> </w:t>
+      </w:r>
+      <w:r>
+        <w:rPr>
+          <w:rStyle w:val="NormalTok"/>
+        </w:rPr>
+        <w:t xml:space="preserve"> </w:t>
+      </w:r>
+      <w:r>
+        <w:rPr>
+          <w:rStyle w:val="NormalTok"/>
+        </w:rPr>
+        <w:t xml:space="preserve"> </w:t>
+      </w:r>
+      <w:r>
+        <w:rPr>
+          <w:rStyle w:val="KeywordTok"/>
+        </w:rPr>
+        <w:t xml:space="preserve">print</w:t>
+      </w:r>
+      <w:r>
+        <w:rPr>
+          <w:rStyle w:val="NormalTok"/>
+        </w:rPr>
+        <w:t xml:space="preserve"> </w:t>
+      </w:r>
+      <w:r>
+        <w:rPr>
+          <w:rStyle w:val="StringTok"/>
+        </w:rPr>
+        <w:t xml:space="preserve">"Hello"</w:t>
+      </w:r>
+    </w:p>
+    <w:p>
+      <w:pPr>
+        <w:numPr>
+          <w:numId w:val="1"/>
+          <w:ilvl w:val="0"/>
+        </w:numPr>
+      </w:pPr>
+      <w:r>
+        <w:t xml:space="preserve">The name of the function is</w:t>
+      </w:r>
+      <w:r>
+        <w:t xml:space="preserve"> </w:t>
+      </w:r>
+      <w:r>
+        <w:rPr>
           <w:rStyle w:val="VerbatimChar"/>
         </w:rPr>
-        <w:t xml:space="preserve">def printhello():</w:t>
-      </w:r>
-      <w:br/>
+        <w:t xml:space="preserve">PrintHello</w:t>
+      </w:r>
+      <w:r>
+        <w:t xml:space="preserve"> </w:t>
+      </w:r>
+      <w:r>
+        <w:t xml:space="preserve">and</w:t>
+      </w:r>
+      <w:r>
+        <w:t xml:space="preserve"> </w:t>
+      </w:r>
       <w:r>
         <w:rPr>
           <w:rStyle w:val="VerbatimChar"/>
         </w:rPr>
-        <w:t xml:space="preserve">    print "Hello"</w:t>
-      </w:r>
-    </w:p>
-    <w:p>
-      <w:pPr>
-        <w:numPr>
-          <w:numId w:val="1"/>
-          <w:ilvl w:val="0"/>
-        </w:numPr>
-      </w:pPr>
-      <w:r>
-        <w:t xml:space="preserve">The name of the function is</w:t>
-      </w:r>
-      <w:r>
-        <w:t xml:space="preserve"> </w:t>
-      </w:r>
-      <w:r>
-        <w:rPr>
-          <w:rStyle w:val="VerbatimChar"/>
-        </w:rPr>
-        <w:t xml:space="preserve">PrintHello</w:t>
-      </w:r>
-      <w:r>
-        <w:t xml:space="preserve"> </w:t>
-      </w:r>
-      <w:r>
-        <w:t xml:space="preserve">and</w:t>
-      </w:r>
-      <w:r>
-        <w:t xml:space="preserve"> </w:t>
-      </w:r>
-      <w:r>
-        <w:rPr>
-          <w:rStyle w:val="VerbatimChar"/>
-        </w:rPr>
         <w:t xml:space="preserve">def</w:t>
       </w:r>
       <w:r>
@@ -2993,7 +4350,7 @@
       </w:pPr>
       <w:r>
         <w:rPr>
-          <w:rStyle w:val="VerbatimChar"/>
+          <w:rStyle w:val="NormalTok"/>
         </w:rPr>
         <w:t xml:space="preserve">printhello()</w:t>
       </w:r>
@@ -3019,16 +4376,76 @@
       </w:pPr>
       <w:r>
         <w:rPr>
-          <w:rStyle w:val="VerbatimChar"/>
-        </w:rPr>
-        <w:t xml:space="preserve">def printhello(name):</w:t>
-      </w:r>
-      <w:br/>
-      <w:r>
-        <w:rPr>
-          <w:rStyle w:val="VerbatimChar"/>
-        </w:rPr>
-        <w:t xml:space="preserve">    print "Hello, " + name</w:t>
+          <w:rStyle w:val="KeywordTok"/>
+        </w:rPr>
+        <w:t xml:space="preserve">def</w:t>
+      </w:r>
+      <w:r>
+        <w:rPr>
+          <w:rStyle w:val="NormalTok"/>
+        </w:rPr>
+        <w:t xml:space="preserve"> </w:t>
+      </w:r>
+      <w:r>
+        <w:rPr>
+          <w:rStyle w:val="NormalTok"/>
+        </w:rPr>
+        <w:t xml:space="preserve">printhello(name):</w:t>
+      </w:r>
+      <w:br/>
+      <w:r>
+        <w:rPr>
+          <w:rStyle w:val="NormalTok"/>
+        </w:rPr>
+        <w:t xml:space="preserve"> </w:t>
+      </w:r>
+      <w:r>
+        <w:rPr>
+          <w:rStyle w:val="NormalTok"/>
+        </w:rPr>
+        <w:t xml:space="preserve"> </w:t>
+      </w:r>
+      <w:r>
+        <w:rPr>
+          <w:rStyle w:val="NormalTok"/>
+        </w:rPr>
+        <w:t xml:space="preserve"> </w:t>
+      </w:r>
+      <w:r>
+        <w:rPr>
+          <w:rStyle w:val="NormalTok"/>
+        </w:rPr>
+        <w:t xml:space="preserve"> </w:t>
+      </w:r>
+      <w:r>
+        <w:rPr>
+          <w:rStyle w:val="KeywordTok"/>
+        </w:rPr>
+        <w:t xml:space="preserve">print</w:t>
+      </w:r>
+      <w:r>
+        <w:rPr>
+          <w:rStyle w:val="NormalTok"/>
+        </w:rPr>
+        <w:t xml:space="preserve"> </w:t>
+      </w:r>
+      <w:r>
+        <w:rPr>
+          <w:rStyle w:val="StringTok"/>
+        </w:rPr>
+        <w:t xml:space="preserve">"Hello, "</w:t>
+      </w:r>
+      <w:r>
+        <w:rPr>
+          <w:rStyle w:val="NormalTok"/>
+        </w:rPr>
+        <w:t xml:space="preserve"> </w:t>
+      </w:r>
+      <w:r>
+        <w:rPr>
+          <w:rStyle w:val="NormalTok"/>
+        </w:rPr>
+        <w:t xml:space="preserve">+ name</w:t>
       </w:r>
     </w:p>
     <w:p>
@@ -3083,16 +4500,64 @@
       </w:pPr>
       <w:r>
         <w:rPr>
-          <w:rStyle w:val="VerbatimChar"/>
-        </w:rPr>
-        <w:t xml:space="preserve">def mydiv(a, b):</w:t>
-      </w:r>
-      <w:br/>
-      <w:r>
-        <w:rPr>
-          <w:rStyle w:val="VerbatimChar"/>
-        </w:rPr>
-        <w:t xml:space="preserve">    return a/b</w:t>
+          <w:rStyle w:val="KeywordTok"/>
+        </w:rPr>
+        <w:t xml:space="preserve">def</w:t>
+      </w:r>
+      <w:r>
+        <w:rPr>
+          <w:rStyle w:val="NormalTok"/>
+        </w:rPr>
+        <w:t xml:space="preserve"> </w:t>
+      </w:r>
+      <w:r>
+        <w:rPr>
+          <w:rStyle w:val="NormalTok"/>
+        </w:rPr>
+        <w:t xml:space="preserve">mydiv(a, b):</w:t>
+      </w:r>
+      <w:br/>
+      <w:r>
+        <w:rPr>
+          <w:rStyle w:val="NormalTok"/>
+        </w:rPr>
+        <w:t xml:space="preserve"> </w:t>
+      </w:r>
+      <w:r>
+        <w:rPr>
+          <w:rStyle w:val="NormalTok"/>
+        </w:rPr>
+        <w:t xml:space="preserve"> </w:t>
+      </w:r>
+      <w:r>
+        <w:rPr>
+          <w:rStyle w:val="NormalTok"/>
+        </w:rPr>
+        <w:t xml:space="preserve"> </w:t>
+      </w:r>
+      <w:r>
+        <w:rPr>
+          <w:rStyle w:val="NormalTok"/>
+        </w:rPr>
+        <w:t xml:space="preserve"> </w:t>
+      </w:r>
+      <w:r>
+        <w:rPr>
+          <w:rStyle w:val="KeywordTok"/>
+        </w:rPr>
+        <w:t xml:space="preserve">return</w:t>
+      </w:r>
+      <w:r>
+        <w:rPr>
+          <w:rStyle w:val="NormalTok"/>
+        </w:rPr>
+        <w:t xml:space="preserve"> </w:t>
+      </w:r>
+      <w:r>
+        <w:rPr>
+          <w:rStyle w:val="NormalTok"/>
+        </w:rPr>
+        <w:t xml:space="preserve">a/b</w:t>
       </w:r>
     </w:p>
     <w:p>
@@ -3576,23 +5041,65 @@
       </w:pPr>
       <w:r>
         <w:rPr>
-          <w:rStyle w:val="VerbatimChar"/>
-        </w:rPr>
-        <w:t xml:space="preserve">num = 2</w:t>
-      </w:r>
-      <w:br/>
-      <w:r>
-        <w:rPr>
-          <w:rStyle w:val="VerbatimChar"/>
-        </w:rPr>
-        <w:t xml:space="preserve">num += 3  # Add 3 to num</w:t>
-      </w:r>
-      <w:br/>
-      <w:r>
-        <w:rPr>
-          <w:rStyle w:val="VerbatimChar"/>
-        </w:rPr>
-        <w:t xml:space="preserve">print num</w:t>
+          <w:rStyle w:val="NormalTok"/>
+        </w:rPr>
+        <w:t xml:space="preserve">num = </w:t>
+      </w:r>
+      <w:r>
+        <w:rPr>
+          <w:rStyle w:val="DecValTok"/>
+        </w:rPr>
+        <w:t xml:space="preserve">2</w:t>
+      </w:r>
+      <w:br/>
+      <w:r>
+        <w:rPr>
+          <w:rStyle w:val="NormalTok"/>
+        </w:rPr>
+        <w:t xml:space="preserve">num += </w:t>
+      </w:r>
+      <w:r>
+        <w:rPr>
+          <w:rStyle w:val="DecValTok"/>
+        </w:rPr>
+        <w:t xml:space="preserve">3</w:t>
+      </w:r>
+      <w:r>
+        <w:rPr>
+          <w:rStyle w:val="NormalTok"/>
+        </w:rPr>
+        <w:t xml:space="preserve"> </w:t>
+      </w:r>
+      <w:r>
+        <w:rPr>
+          <w:rStyle w:val="NormalTok"/>
+        </w:rPr>
+        <w:t xml:space="preserve"> </w:t>
+      </w:r>
+      <w:r>
+        <w:rPr>
+          <w:rStyle w:val="CommentTok"/>
+        </w:rPr>
+        <w:t xml:space="preserve"># Add 3 to num</w:t>
+      </w:r>
+      <w:br/>
+      <w:r>
+        <w:rPr>
+          <w:rStyle w:val="KeywordTok"/>
+        </w:rPr>
+        <w:t xml:space="preserve">print</w:t>
+      </w:r>
+      <w:r>
+        <w:rPr>
+          <w:rStyle w:val="NormalTok"/>
+        </w:rPr>
+        <w:t xml:space="preserve"> </w:t>
+      </w:r>
+      <w:r>
+        <w:rPr>
+          <w:rStyle w:val="NormalTok"/>
+        </w:rPr>
+        <w:t xml:space="preserve">num</w:t>
       </w:r>
     </w:p>
     <w:p>
@@ -3616,79 +5123,127 @@
       </w:pPr>
       <w:r>
         <w:rPr>
-          <w:rStyle w:val="VerbatimChar"/>
-        </w:rPr>
-        <w:t xml:space="preserve">def myfunc(a,b):</w:t>
-      </w:r>
-      <w:br/>
-      <w:r>
-        <w:rPr>
-          <w:rStyle w:val="VerbatimChar"/>
+          <w:rStyle w:val="KeywordTok"/>
+        </w:rPr>
+        <w:t xml:space="preserve">def</w:t>
+      </w:r>
+      <w:r>
+        <w:rPr>
+          <w:rStyle w:val="NormalTok"/>
+        </w:rPr>
+        <w:t xml:space="preserve"> </w:t>
+      </w:r>
+      <w:r>
+        <w:rPr>
+          <w:rStyle w:val="NormalTok"/>
+        </w:rPr>
+        <w:t xml:space="preserve">myfunc(a,b):</w:t>
+      </w:r>
+      <w:br/>
+      <w:r>
+        <w:rPr>
+          <w:rStyle w:val="CommentTok"/>
         </w:rPr>
         <w:t xml:space="preserve">"""</w:t>
       </w:r>
       <w:br/>
       <w:r>
         <w:rPr>
-          <w:rStyle w:val="VerbatimChar"/>
+          <w:rStyle w:val="CommentTok"/>
         </w:rPr>
         <w:t xml:space="preserve">This function calculates the ratio of two numbers raised to the sum of the two numbers.</w:t>
       </w:r>
       <w:br/>
-      <w:r>
-        <w:rPr>
-          <w:rStyle w:val="VerbatimChar"/>
-        </w:rPr>
-        <w:t xml:space="preserve"/>
-      </w:r>
-      <w:br/>
-      <w:r>
-        <w:rPr>
-          <w:rStyle w:val="VerbatimChar"/>
+      <w:br/>
+      <w:r>
+        <w:rPr>
+          <w:rStyle w:val="CommentTok"/>
         </w:rPr>
         <w:t xml:space="preserve">Arguments:</w:t>
       </w:r>
       <w:br/>
       <w:r>
         <w:rPr>
-          <w:rStyle w:val="VerbatimChar"/>
+          <w:rStyle w:val="CommentTok"/>
         </w:rPr>
         <w:t xml:space="preserve">    a: the first number</w:t>
       </w:r>
       <w:br/>
       <w:r>
         <w:rPr>
-          <w:rStyle w:val="VerbatimChar"/>
+          <w:rStyle w:val="CommentTok"/>
         </w:rPr>
         <w:t xml:space="preserve">    b: the second number</w:t>
       </w:r>
       <w:br/>
-      <w:r>
-        <w:rPr>
-          <w:rStyle w:val="VerbatimChar"/>
-        </w:rPr>
-        <w:t xml:space="preserve"/>
-      </w:r>
-      <w:br/>
-      <w:r>
-        <w:rPr>
-          <w:rStyle w:val="VerbatimChar"/>
+      <w:br/>
+      <w:r>
+        <w:rPr>
+          <w:rStyle w:val="CommentTok"/>
         </w:rPr>
         <w:t xml:space="preserve">Output: (a / b) ** (a + b)</w:t>
       </w:r>
       <w:br/>
       <w:r>
         <w:rPr>
-          <w:rStyle w:val="VerbatimChar"/>
+          <w:rStyle w:val="CommentTok"/>
         </w:rPr>
         <w:t xml:space="preserve">"""</w:t>
       </w:r>
       <w:br/>
       <w:r>
         <w:rPr>
-          <w:rStyle w:val="VerbatimChar"/>
-        </w:rPr>
-        <w:t xml:space="preserve">    return (a / float(b)) ** (a + b)</w:t>
+          <w:rStyle w:val="NormalTok"/>
+        </w:rPr>
+        <w:t xml:space="preserve"> </w:t>
+      </w:r>
+      <w:r>
+        <w:rPr>
+          <w:rStyle w:val="NormalTok"/>
+        </w:rPr>
+        <w:t xml:space="preserve"> </w:t>
+      </w:r>
+      <w:r>
+        <w:rPr>
+          <w:rStyle w:val="NormalTok"/>
+        </w:rPr>
+        <w:t xml:space="preserve"> </w:t>
+      </w:r>
+      <w:r>
+        <w:rPr>
+          <w:rStyle w:val="NormalTok"/>
+        </w:rPr>
+        <w:t xml:space="preserve"> </w:t>
+      </w:r>
+      <w:r>
+        <w:rPr>
+          <w:rStyle w:val="KeywordTok"/>
+        </w:rPr>
+        <w:t xml:space="preserve">return</w:t>
+      </w:r>
+      <w:r>
+        <w:rPr>
+          <w:rStyle w:val="NormalTok"/>
+        </w:rPr>
+        <w:t xml:space="preserve"> </w:t>
+      </w:r>
+      <w:r>
+        <w:rPr>
+          <w:rStyle w:val="NormalTok"/>
+        </w:rPr>
+        <w:t xml:space="preserve">(a / </w:t>
+      </w:r>
+      <w:r>
+        <w:rPr>
+          <w:rStyle w:val="DataTypeTok"/>
+        </w:rPr>
+        <w:t xml:space="preserve">float</w:t>
+      </w:r>
+      <w:r>
+        <w:rPr>
+          <w:rStyle w:val="NormalTok"/>
+        </w:rPr>
+        <w:t xml:space="preserve">(b)) ** (a + b)</w:t>
       </w:r>
     </w:p>
     <w:p>
@@ -3792,28 +5347,28 @@
       </w:pPr>
       <w:r>
         <w:rPr>
-          <w:rStyle w:val="VerbatimChar"/>
+          <w:rStyle w:val="NormalTok"/>
         </w:rPr>
         <w:t xml:space="preserve">myvariable</w:t>
       </w:r>
       <w:br/>
       <w:r>
         <w:rPr>
-          <w:rStyle w:val="VerbatimChar"/>
+          <w:rStyle w:val="NormalTok"/>
         </w:rPr>
         <w:t xml:space="preserve">sqrtvar</w:t>
       </w:r>
       <w:br/>
       <w:r>
         <w:rPr>
-          <w:rStyle w:val="VerbatimChar"/>
+          <w:rStyle w:val="NormalTok"/>
         </w:rPr>
         <w:t xml:space="preserve">var</w:t>
       </w:r>
       <w:br/>
       <w:r>
         <w:rPr>
-          <w:rStyle w:val="VerbatimChar"/>
+          <w:rStyle w:val="NormalTok"/>
         </w:rPr>
         <w:t xml:space="preserve">myfunction</w:t>
       </w:r>
@@ -3839,28 +5394,28 @@
       </w:pPr>
       <w:r>
         <w:rPr>
-          <w:rStyle w:val="VerbatimChar"/>
+          <w:rStyle w:val="NormalTok"/>
         </w:rPr>
         <w:t xml:space="preserve">my_variable</w:t>
       </w:r>
       <w:br/>
       <w:r>
         <w:rPr>
-          <w:rStyle w:val="VerbatimChar"/>
+          <w:rStyle w:val="NormalTok"/>
         </w:rPr>
         <w:t xml:space="preserve">SqrtVAR</w:t>
       </w:r>
       <w:br/>
       <w:r>
         <w:rPr>
-          <w:rStyle w:val="VerbatimChar"/>
+          <w:rStyle w:val="NormalTok"/>
         </w:rPr>
         <w:t xml:space="preserve">MyFunction</w:t>
       </w:r>
       <w:br/>
       <w:r>
         <w:rPr>
-          <w:rStyle w:val="VerbatimChar"/>
+          <w:rStyle w:val="NormalTok"/>
         </w:rPr>
         <w:t xml:space="preserve">MYFUNCTION</w:t>
       </w:r>
@@ -3952,16 +5507,246 @@
       </w:pPr>
       <w:r>
         <w:rPr>
+          <w:rStyle w:val="KeywordTok"/>
+        </w:rPr>
+        <w:t xml:space="preserve">print</w:t>
+      </w:r>
+      <w:r>
+        <w:rPr>
+          <w:rStyle w:val="NormalTok"/>
+        </w:rPr>
+        <w:t xml:space="preserve"> </w:t>
+      </w:r>
+      <w:r>
+        <w:rPr>
+          <w:rStyle w:val="DecValTok"/>
+        </w:rPr>
+        <w:t xml:space="preserve">2</w:t>
+      </w:r>
+      <w:r>
+        <w:rPr>
+          <w:rStyle w:val="NormalTok"/>
+        </w:rPr>
+        <w:t xml:space="preserve"> </w:t>
+      </w:r>
+      <w:r>
+        <w:rPr>
+          <w:rStyle w:val="NormalTok"/>
+        </w:rPr>
+        <w:t xml:space="preserve">+ </w:t>
+      </w:r>
+      <w:r>
+        <w:rPr>
+          <w:rStyle w:val="DecValTok"/>
+        </w:rPr>
+        <w:t xml:space="preserve">2</w:t>
+      </w:r>
+      <w:br/>
+      <w:r>
+        <w:rPr>
+          <w:rStyle w:val="NormalTok"/>
+        </w:rPr>
+        <w:t xml:space="preserve">myfunc(</w:t>
+      </w:r>
+      <w:r>
+        <w:rPr>
+          <w:rStyle w:val="DecValTok"/>
+        </w:rPr>
+        <w:t xml:space="preserve">3</w:t>
+      </w:r>
+      <w:r>
+        <w:rPr>
+          <w:rStyle w:val="NormalTok"/>
+        </w:rPr>
+        <w:t xml:space="preserve">, </w:t>
+      </w:r>
+      <w:r>
+        <w:rPr>
+          <w:rStyle w:val="DecValTok"/>
+        </w:rPr>
+        <w:t xml:space="preserve">4</w:t>
+      </w:r>
+      <w:r>
+        <w:rPr>
+          <w:rStyle w:val="NormalTok"/>
+        </w:rPr>
+        <w:t xml:space="preserve">)</w:t>
+      </w:r>
+    </w:p>
+    <w:p>
+      <w:pPr>
+        <w:numPr>
+          <w:numId w:val="1"/>
+          <w:ilvl w:val="0"/>
+        </w:numPr>
+      </w:pPr>
+      <w:r>
+        <w:t xml:space="preserve">No:</w:t>
+      </w:r>
+    </w:p>
+    <w:p>
+      <w:pPr>
+        <w:pStyle w:val="SourceCode"/>
+        <w:numPr>
+          <w:numId w:val="1"/>
+          <w:ilvl w:val="0"/>
+        </w:numPr>
+      </w:pPr>
+      <w:r>
+        <w:rPr>
+          <w:rStyle w:val="KeywordTok"/>
+        </w:rPr>
+        <w:t xml:space="preserve">print</w:t>
+      </w:r>
+      <w:r>
+        <w:rPr>
+          <w:rStyle w:val="NormalTok"/>
+        </w:rPr>
+        <w:t xml:space="preserve"> </w:t>
+      </w:r>
+      <w:r>
+        <w:rPr>
+          <w:rStyle w:val="DecValTok"/>
+        </w:rPr>
+        <w:t xml:space="preserve">2+2</w:t>
+      </w:r>
+      <w:br/>
+      <w:r>
+        <w:rPr>
+          <w:rStyle w:val="NormalTok"/>
+        </w:rPr>
+        <w:t xml:space="preserve">myfunc(</w:t>
+      </w:r>
+      <w:r>
+        <w:rPr>
+          <w:rStyle w:val="DecValTok"/>
+        </w:rPr>
+        <w:t xml:space="preserve">3</w:t>
+      </w:r>
+      <w:r>
+        <w:rPr>
+          <w:rStyle w:val="NormalTok"/>
+        </w:rPr>
+        <w:t xml:space="preserve">,</w:t>
+      </w:r>
+      <w:r>
+        <w:rPr>
+          <w:rStyle w:val="DecValTok"/>
+        </w:rPr>
+        <w:t xml:space="preserve">4</w:t>
+      </w:r>
+      <w:r>
+        <w:rPr>
+          <w:rStyle w:val="NormalTok"/>
+        </w:rPr>
+        <w:t xml:space="preserve">)</w:t>
+      </w:r>
+    </w:p>
+    <w:p>
+      <w:pPr>
+        <w:numPr>
+          <w:numId w:val="1"/>
+          <w:ilvl w:val="0"/>
+        </w:numPr>
+      </w:pPr>
+      <w:r>
+        <w:t xml:space="preserve">Include 2 whitspaces before an inline comment</w:t>
+      </w:r>
+      <w:r>
+        <w:t xml:space="preserve"> </w:t>
+      </w:r>
+      <w:r>
+        <w:rPr>
           <w:rStyle w:val="VerbatimChar"/>
         </w:rPr>
-        <w:t xml:space="preserve">print 2 + 2</w:t>
-      </w:r>
-      <w:br/>
-      <w:r>
-        <w:rPr>
-          <w:rStyle w:val="VerbatimChar"/>
-        </w:rPr>
-        <w:t xml:space="preserve">myfunc(3, 4)</w:t>
+        <w:t xml:space="preserve">#</w:t>
+      </w:r>
+      <w:r>
+        <w:t xml:space="preserve"> </w:t>
+      </w:r>
+      <w:r>
+        <w:t xml:space="preserve">at the end of a line of code.</w:t>
+      </w:r>
+    </w:p>
+    <w:p>
+      <w:pPr>
+        <w:numPr>
+          <w:numId w:val="1"/>
+          <w:ilvl w:val="0"/>
+        </w:numPr>
+      </w:pPr>
+      <w:r>
+        <w:t xml:space="preserve">Yes:</w:t>
+      </w:r>
+    </w:p>
+    <w:p>
+      <w:pPr>
+        <w:pStyle w:val="SourceCode"/>
+        <w:numPr>
+          <w:numId w:val="1"/>
+          <w:ilvl w:val="0"/>
+        </w:numPr>
+      </w:pPr>
+      <w:r>
+        <w:rPr>
+          <w:rStyle w:val="CommentTok"/>
+        </w:rPr>
+        <w:t xml:space="preserve"># Just leave a space after the comment symbol if on a single line</w:t>
+      </w:r>
+      <w:br/>
+      <w:r>
+        <w:rPr>
+          <w:rStyle w:val="KeywordTok"/>
+        </w:rPr>
+        <w:t xml:space="preserve">print</w:t>
+      </w:r>
+      <w:r>
+        <w:rPr>
+          <w:rStyle w:val="NormalTok"/>
+        </w:rPr>
+        <w:t xml:space="preserve"> </w:t>
+      </w:r>
+      <w:r>
+        <w:rPr>
+          <w:rStyle w:val="DecValTok"/>
+        </w:rPr>
+        <w:t xml:space="preserve">2</w:t>
+      </w:r>
+      <w:r>
+        <w:rPr>
+          <w:rStyle w:val="NormalTok"/>
+        </w:rPr>
+        <w:t xml:space="preserve"> </w:t>
+      </w:r>
+      <w:r>
+        <w:rPr>
+          <w:rStyle w:val="NormalTok"/>
+        </w:rPr>
+        <w:t xml:space="preserve">+ </w:t>
+      </w:r>
+      <w:r>
+        <w:rPr>
+          <w:rStyle w:val="DecValTok"/>
+        </w:rPr>
+        <w:t xml:space="preserve">2</w:t>
+      </w:r>
+      <w:r>
+        <w:rPr>
+          <w:rStyle w:val="NormalTok"/>
+        </w:rPr>
+        <w:t xml:space="preserve"> </w:t>
+      </w:r>
+      <w:r>
+        <w:rPr>
+          <w:rStyle w:val="NormalTok"/>
+        </w:rPr>
+        <w:t xml:space="preserve"> </w:t>
+      </w:r>
+      <w:r>
+        <w:rPr>
+          <w:rStyle w:val="CommentTok"/>
+        </w:rPr>
+        <w:t xml:space="preserve"># but if you comment at the end of a line leave 2 whitespaces.</w:t>
       </w:r>
     </w:p>
     <w:p>
@@ -3985,42 +5770,62 @@
       </w:pPr>
       <w:r>
         <w:rPr>
-          <w:rStyle w:val="VerbatimChar"/>
-        </w:rPr>
-        <w:t xml:space="preserve">print 2+2</w:t>
-      </w:r>
-      <w:br/>
-      <w:r>
-        <w:rPr>
-          <w:rStyle w:val="VerbatimChar"/>
-        </w:rPr>
-        <w:t xml:space="preserve">myfunc(3,4)</w:t>
-      </w:r>
-    </w:p>
-    <w:p>
-      <w:pPr>
-        <w:numPr>
-          <w:numId w:val="1"/>
-          <w:ilvl w:val="0"/>
-        </w:numPr>
-      </w:pPr>
-      <w:r>
-        <w:t xml:space="preserve">Include 2 whitspaces before an inline comment</w:t>
-      </w:r>
-      <w:r>
-        <w:t xml:space="preserve"> </w:t>
-      </w:r>
-      <w:r>
-        <w:rPr>
-          <w:rStyle w:val="VerbatimChar"/>
-        </w:rPr>
-        <w:t xml:space="preserve">#</w:t>
-      </w:r>
-      <w:r>
-        <w:t xml:space="preserve"> </w:t>
-      </w:r>
-      <w:r>
-        <w:t xml:space="preserve">at the end of a line of code.</w:t>
+          <w:rStyle w:val="KeywordTok"/>
+        </w:rPr>
+        <w:t xml:space="preserve">print</w:t>
+      </w:r>
+      <w:r>
+        <w:rPr>
+          <w:rStyle w:val="NormalTok"/>
+        </w:rPr>
+        <w:t xml:space="preserve"> </w:t>
+      </w:r>
+      <w:r>
+        <w:rPr>
+          <w:rStyle w:val="DecValTok"/>
+        </w:rPr>
+        <w:t xml:space="preserve">2</w:t>
+      </w:r>
+      <w:r>
+        <w:rPr>
+          <w:rStyle w:val="NormalTok"/>
+        </w:rPr>
+        <w:t xml:space="preserve"> </w:t>
+      </w:r>
+      <w:r>
+        <w:rPr>
+          <w:rStyle w:val="NormalTok"/>
+        </w:rPr>
+        <w:t xml:space="preserve">+ </w:t>
+      </w:r>
+      <w:r>
+        <w:rPr>
+          <w:rStyle w:val="DecValTok"/>
+        </w:rPr>
+        <w:t xml:space="preserve">2</w:t>
+      </w:r>
+      <w:r>
+        <w:rPr>
+          <w:rStyle w:val="NormalTok"/>
+        </w:rPr>
+        <w:t xml:space="preserve"> </w:t>
+      </w:r>
+      <w:r>
+        <w:rPr>
+          <w:rStyle w:val="CommentTok"/>
+        </w:rPr>
+        <w:t xml:space="preserve"># So this is not enough space.</w:t>
+      </w:r>
+    </w:p>
+    <w:p>
+      <w:pPr>
+        <w:numPr>
+          <w:numId w:val="1"/>
+          <w:ilvl w:val="0"/>
+        </w:numPr>
+      </w:pPr>
+      <w:r>
+        <w:t xml:space="preserve">Also include two blank lines before the definition of a function.</w:t>
       </w:r>
     </w:p>
     <w:p>
@@ -4044,16 +5849,121 @@
       </w:pPr>
       <w:r>
         <w:rPr>
-          <w:rStyle w:val="VerbatimChar"/>
-        </w:rPr>
-        <w:t xml:space="preserve"># Just leave a space after the comment symbol if on a single line</w:t>
-      </w:r>
-      <w:br/>
-      <w:r>
-        <w:rPr>
-          <w:rStyle w:val="VerbatimChar"/>
-        </w:rPr>
-        <w:t xml:space="preserve">print 2 + 2  # but if you comment at the end of a line leave 2 whitespaces.</w:t>
+          <w:rStyle w:val="KeywordTok"/>
+        </w:rPr>
+        <w:t xml:space="preserve">print</w:t>
+      </w:r>
+      <w:r>
+        <w:rPr>
+          <w:rStyle w:val="NormalTok"/>
+        </w:rPr>
+        <w:t xml:space="preserve"> </w:t>
+      </w:r>
+      <w:r>
+        <w:rPr>
+          <w:rStyle w:val="DecValTok"/>
+        </w:rPr>
+        <w:t xml:space="preserve">2</w:t>
+      </w:r>
+      <w:r>
+        <w:rPr>
+          <w:rStyle w:val="NormalTok"/>
+        </w:rPr>
+        <w:t xml:space="preserve"> </w:t>
+      </w:r>
+      <w:r>
+        <w:rPr>
+          <w:rStyle w:val="NormalTok"/>
+        </w:rPr>
+        <w:t xml:space="preserve">+ </w:t>
+      </w:r>
+      <w:r>
+        <w:rPr>
+          <w:rStyle w:val="DecValTok"/>
+        </w:rPr>
+        <w:t xml:space="preserve">2</w:t>
+      </w:r>
+      <w:br/>
+      <w:br/>
+      <w:br/>
+      <w:r>
+        <w:rPr>
+          <w:rStyle w:val="KeywordTok"/>
+        </w:rPr>
+        <w:t xml:space="preserve">def</w:t>
+      </w:r>
+      <w:r>
+        <w:rPr>
+          <w:rStyle w:val="NormalTok"/>
+        </w:rPr>
+        <w:t xml:space="preserve"> </w:t>
+      </w:r>
+      <w:r>
+        <w:rPr>
+          <w:rStyle w:val="NormalTok"/>
+        </w:rPr>
+        <w:t xml:space="preserve">myfunc():</w:t>
+      </w:r>
+      <w:br/>
+      <w:r>
+        <w:rPr>
+          <w:rStyle w:val="NormalTok"/>
+        </w:rPr>
+        <w:t xml:space="preserve"> </w:t>
+      </w:r>
+      <w:r>
+        <w:rPr>
+          <w:rStyle w:val="NormalTok"/>
+        </w:rPr>
+        <w:t xml:space="preserve"> </w:t>
+      </w:r>
+      <w:r>
+        <w:rPr>
+          <w:rStyle w:val="NormalTok"/>
+        </w:rPr>
+        <w:t xml:space="preserve"> </w:t>
+      </w:r>
+      <w:r>
+        <w:rPr>
+          <w:rStyle w:val="NormalTok"/>
+        </w:rPr>
+        <w:t xml:space="preserve"> </w:t>
+      </w:r>
+      <w:r>
+        <w:rPr>
+          <w:rStyle w:val="KeywordTok"/>
+        </w:rPr>
+        <w:t xml:space="preserve">print</w:t>
+      </w:r>
+      <w:r>
+        <w:rPr>
+          <w:rStyle w:val="NormalTok"/>
+        </w:rPr>
+        <w:t xml:space="preserve"> </w:t>
+      </w:r>
+      <w:r>
+        <w:rPr>
+          <w:rStyle w:val="DecValTok"/>
+        </w:rPr>
+        <w:t xml:space="preserve">2</w:t>
+      </w:r>
+      <w:r>
+        <w:rPr>
+          <w:rStyle w:val="NormalTok"/>
+        </w:rPr>
+        <w:t xml:space="preserve"> </w:t>
+      </w:r>
+      <w:r>
+        <w:rPr>
+          <w:rStyle w:val="NormalTok"/>
+        </w:rPr>
+        <w:t xml:space="preserve">+ </w:t>
+      </w:r>
+      <w:r>
+        <w:rPr>
+          <w:rStyle w:val="DecValTok"/>
+        </w:rPr>
+        <w:t xml:space="preserve">2</w:t>
       </w:r>
     </w:p>
     <w:p>
@@ -4077,121 +5987,120 @@
       </w:pPr>
       <w:r>
         <w:rPr>
-          <w:rStyle w:val="VerbatimChar"/>
-        </w:rPr>
-        <w:t xml:space="preserve">print 2 + 2 # So this is not enough space.</w:t>
-      </w:r>
-    </w:p>
-    <w:p>
-      <w:pPr>
-        <w:numPr>
-          <w:numId w:val="1"/>
-          <w:ilvl w:val="0"/>
-        </w:numPr>
-      </w:pPr>
-      <w:r>
-        <w:t xml:space="preserve">Also include two blank lines before the definition of a function.</w:t>
-      </w:r>
-    </w:p>
-    <w:p>
-      <w:pPr>
-        <w:numPr>
-          <w:numId w:val="1"/>
-          <w:ilvl w:val="0"/>
-        </w:numPr>
-      </w:pPr>
-      <w:r>
-        <w:t xml:space="preserve">Yes:</w:t>
-      </w:r>
-    </w:p>
-    <w:p>
-      <w:pPr>
-        <w:pStyle w:val="SourceCode"/>
-        <w:numPr>
-          <w:numId w:val="1"/>
-          <w:ilvl w:val="0"/>
-        </w:numPr>
-      </w:pPr>
-      <w:r>
-        <w:rPr>
-          <w:rStyle w:val="VerbatimChar"/>
-        </w:rPr>
-        <w:t xml:space="preserve">print 2 + 2</w:t>
-      </w:r>
-      <w:br/>
-      <w:r>
-        <w:rPr>
-          <w:rStyle w:val="VerbatimChar"/>
-        </w:rPr>
-        <w:t xml:space="preserve"/>
-      </w:r>
-      <w:br/>
-      <w:r>
-        <w:rPr>
-          <w:rStyle w:val="VerbatimChar"/>
-        </w:rPr>
-        <w:t xml:space="preserve"/>
-      </w:r>
-      <w:br/>
-      <w:r>
-        <w:rPr>
-          <w:rStyle w:val="VerbatimChar"/>
-        </w:rPr>
-        <w:t xml:space="preserve">def myfunc():</w:t>
-      </w:r>
-      <w:br/>
-      <w:r>
-        <w:rPr>
-          <w:rStyle w:val="VerbatimChar"/>
-        </w:rPr>
-        <w:t xml:space="preserve">    print 2 + 2</w:t>
-      </w:r>
-    </w:p>
-    <w:p>
-      <w:pPr>
-        <w:numPr>
-          <w:numId w:val="1"/>
-          <w:ilvl w:val="0"/>
-        </w:numPr>
-      </w:pPr>
-      <w:r>
-        <w:t xml:space="preserve">No:</w:t>
-      </w:r>
-    </w:p>
-    <w:p>
-      <w:pPr>
-        <w:pStyle w:val="SourceCode"/>
-        <w:numPr>
-          <w:numId w:val="1"/>
-          <w:ilvl w:val="0"/>
-        </w:numPr>
-      </w:pPr>
-      <w:r>
-        <w:rPr>
-          <w:rStyle w:val="VerbatimChar"/>
-        </w:rPr>
-        <w:t xml:space="preserve">print 2 + 2</w:t>
-      </w:r>
-      <w:br/>
-      <w:r>
-        <w:rPr>
-          <w:rStyle w:val="VerbatimChar"/>
-        </w:rPr>
-        <w:t xml:space="preserve"/>
-      </w:r>
-      <w:br/>
-      <w:r>
-        <w:rPr>
-          <w:rStyle w:val="VerbatimChar"/>
-        </w:rPr>
-        <w:t xml:space="preserve">def myfunc():</w:t>
-      </w:r>
-      <w:br/>
-      <w:r>
-        <w:rPr>
-          <w:rStyle w:val="VerbatimChar"/>
-        </w:rPr>
-        <w:t xml:space="preserve">    print 2 + 2</w:t>
+          <w:rStyle w:val="KeywordTok"/>
+        </w:rPr>
+        <w:t xml:space="preserve">print</w:t>
+      </w:r>
+      <w:r>
+        <w:rPr>
+          <w:rStyle w:val="NormalTok"/>
+        </w:rPr>
+        <w:t xml:space="preserve"> </w:t>
+      </w:r>
+      <w:r>
+        <w:rPr>
+          <w:rStyle w:val="DecValTok"/>
+        </w:rPr>
+        <w:t xml:space="preserve">2</w:t>
+      </w:r>
+      <w:r>
+        <w:rPr>
+          <w:rStyle w:val="NormalTok"/>
+        </w:rPr>
+        <w:t xml:space="preserve"> </w:t>
+      </w:r>
+      <w:r>
+        <w:rPr>
+          <w:rStyle w:val="NormalTok"/>
+        </w:rPr>
+        <w:t xml:space="preserve">+ </w:t>
+      </w:r>
+      <w:r>
+        <w:rPr>
+          <w:rStyle w:val="DecValTok"/>
+        </w:rPr>
+        <w:t xml:space="preserve">2</w:t>
+      </w:r>
+      <w:br/>
+      <w:br/>
+      <w:r>
+        <w:rPr>
+          <w:rStyle w:val="KeywordTok"/>
+        </w:rPr>
+        <w:t xml:space="preserve">def</w:t>
+      </w:r>
+      <w:r>
+        <w:rPr>
+          <w:rStyle w:val="NormalTok"/>
+        </w:rPr>
+        <w:t xml:space="preserve"> </w:t>
+      </w:r>
+      <w:r>
+        <w:rPr>
+          <w:rStyle w:val="NormalTok"/>
+        </w:rPr>
+        <w:t xml:space="preserve">myfunc():</w:t>
+      </w:r>
+      <w:br/>
+      <w:r>
+        <w:rPr>
+          <w:rStyle w:val="NormalTok"/>
+        </w:rPr>
+        <w:t xml:space="preserve"> </w:t>
+      </w:r>
+      <w:r>
+        <w:rPr>
+          <w:rStyle w:val="NormalTok"/>
+        </w:rPr>
+        <w:t xml:space="preserve"> </w:t>
+      </w:r>
+      <w:r>
+        <w:rPr>
+          <w:rStyle w:val="NormalTok"/>
+        </w:rPr>
+        <w:t xml:space="preserve"> </w:t>
+      </w:r>
+      <w:r>
+        <w:rPr>
+          <w:rStyle w:val="NormalTok"/>
+        </w:rPr>
+        <w:t xml:space="preserve"> </w:t>
+      </w:r>
+      <w:r>
+        <w:rPr>
+          <w:rStyle w:val="KeywordTok"/>
+        </w:rPr>
+        <w:t xml:space="preserve">print</w:t>
+      </w:r>
+      <w:r>
+        <w:rPr>
+          <w:rStyle w:val="NormalTok"/>
+        </w:rPr>
+        <w:t xml:space="preserve"> </w:t>
+      </w:r>
+      <w:r>
+        <w:rPr>
+          <w:rStyle w:val="DecValTok"/>
+        </w:rPr>
+        <w:t xml:space="preserve">2</w:t>
+      </w:r>
+      <w:r>
+        <w:rPr>
+          <w:rStyle w:val="NormalTok"/>
+        </w:rPr>
+        <w:t xml:space="preserve"> </w:t>
+      </w:r>
+      <w:r>
+        <w:rPr>
+          <w:rStyle w:val="NormalTok"/>
+        </w:rPr>
+        <w:t xml:space="preserve">+ </w:t>
+      </w:r>
+      <w:r>
+        <w:rPr>
+          <w:rStyle w:val="DecValTok"/>
+        </w:rPr>
+        <w:t xml:space="preserve">2</w:t>
       </w:r>
     </w:p>
     <w:p>
@@ -4226,56 +6135,44 @@
       </w:pPr>
       <w:r>
         <w:rPr>
-          <w:rStyle w:val="VerbatimChar"/>
+          <w:rStyle w:val="NormalTok"/>
         </w:rPr>
         <w:t xml:space="preserve">afunc():</w:t>
       </w:r>
       <w:br/>
       <w:r>
         <w:rPr>
-          <w:rStyle w:val="VerbatimChar"/>
+          <w:rStyle w:val="CommentTok"/>
         </w:rPr>
         <w:t xml:space="preserve">"""</w:t>
       </w:r>
       <w:br/>
       <w:r>
         <w:rPr>
-          <w:rStyle w:val="VerbatimChar"/>
+          <w:rStyle w:val="CommentTok"/>
         </w:rPr>
         <w:t xml:space="preserve">Always start a function with a multiline comment to describe what it does.</w:t>
       </w:r>
       <w:br/>
-      <w:r>
-        <w:rPr>
-          <w:rStyle w:val="VerbatimChar"/>
-        </w:rPr>
-        <w:t xml:space="preserve"/>
-      </w:r>
-      <w:br/>
-      <w:r>
-        <w:rPr>
-          <w:rStyle w:val="VerbatimChar"/>
+      <w:br/>
+      <w:r>
+        <w:rPr>
+          <w:rStyle w:val="CommentTok"/>
         </w:rPr>
         <w:t xml:space="preserve">Arguments: List the arguments and what format they should be in.</w:t>
       </w:r>
       <w:br/>
-      <w:r>
-        <w:rPr>
-          <w:rStyle w:val="VerbatimChar"/>
-        </w:rPr>
-        <w:t xml:space="preserve"/>
-      </w:r>
-      <w:br/>
-      <w:r>
-        <w:rPr>
-          <w:rStyle w:val="VerbatimChar"/>
+      <w:br/>
+      <w:r>
+        <w:rPr>
+          <w:rStyle w:val="CommentTok"/>
         </w:rPr>
         <w:t xml:space="preserve">Output: List the expected output of the function.</w:t>
       </w:r>
       <w:br/>
       <w:r>
         <w:rPr>
-          <w:rStyle w:val="VerbatimChar"/>
+          <w:rStyle w:val="CommentTok"/>
         </w:rPr>
         <w:t xml:space="preserve">"""</w:t>
       </w:r>

</xml_diff>